<commit_message>
manuscript: updated styles for word
</commit_message>
<xml_diff>
--- a/manuscript/styles/styles-manuscript-Word.docx
+++ b/manuscript/styles/styles-manuscript-Word.docx
@@ -6,17 +6,29 @@
       <w:pPr>
         <w:pStyle w:val="Title"/>
       </w:pPr>
+      <w:proofErr w:type="spellStart"/>
       <w:r>
         <w:t>Manuscript_Word</w:t>
       </w:r>
+      <w:proofErr w:type="spellEnd"/>
     </w:p>
     <w:p>
       <w:pPr>
         <w:pStyle w:val="Author"/>
       </w:pPr>
-      <w:r>
-        <w:t>Januar Harianto</w:t>
-      </w:r>
+      <w:proofErr w:type="spellStart"/>
+      <w:r>
+        <w:t>Januar</w:t>
+      </w:r>
+      <w:proofErr w:type="spellEnd"/>
+      <w:r>
+        <w:t xml:space="preserve"> </w:t>
+      </w:r>
+      <w:proofErr w:type="spellStart"/>
+      <w:r>
+        <w:t>Harianto</w:t>
+      </w:r>
+      <w:proofErr w:type="spellEnd"/>
     </w:p>
     <w:p>
       <w:pPr>
@@ -41,44 +53,71 @@
         <w:pStyle w:val="FirstParagraph"/>
       </w:pPr>
       <w:r>
-        <w:t>Metabolic</w:t>
-      </w:r>
-      <w:r>
-        <w:t xml:space="preserve"> rate </w:t>
-      </w:r>
-      <w:r>
-        <w:t>is</w:t>
-      </w:r>
-      <w:r>
-        <w:t xml:space="preserve"> a fundamental trait in organisms, associated with virtually all aspects of biology from individual traits such as growth and feeding rate (Kiørboe and Hirst, 2014), to ecological interactions (Seibel and Drazen, 2007), community dynamics </w:t>
-      </w:r>
-      <w:r>
-        <w:t xml:space="preserve">(Barneche et al., 2014), and the behaviour of whole ecosystems (Brown et al., 2004). The most common method of measuring metabolic rate is by respirometry, a technique that quantifies the uptake of oxygen over time of an organism (e.g. fish, Kelly et al., </w:t>
-      </w:r>
-      <w:r>
-        <w:t>2014), group of organisms (e.g. phytoplankton, Padfield et al., 2016), or part of an organism (e.g. mussel tissue; Stapp et al., 2017).</w:t>
+        <w:t xml:space="preserve">Metabolic rate is a fundamental trait associated with virtually all biological functions, and is key in predicting patterns in ecology and conservation biology, from populations (Seibel and </w:t>
+      </w:r>
+      <w:proofErr w:type="spellStart"/>
+      <w:r>
+        <w:t>Drazen</w:t>
+      </w:r>
+      <w:proofErr w:type="spellEnd"/>
+      <w:r>
+        <w:t xml:space="preserve">, 2007, </w:t>
+      </w:r>
+      <w:proofErr w:type="spellStart"/>
+      <w:r>
+        <w:t>Barneche</w:t>
+      </w:r>
+      <w:proofErr w:type="spellEnd"/>
+      <w:r>
+        <w:t xml:space="preserve"> et al., 2014) to ecosystems (Brown et al., 2004). It has been widely used to investigate the effects of external stressors on organisms, and has seen increased interest in studies of climate change where warming is expected to drive increased metabolism in ectotherms (</w:t>
+      </w:r>
+      <w:proofErr w:type="spellStart"/>
+      <w:r>
+        <w:t>Pörtner</w:t>
+      </w:r>
+      <w:proofErr w:type="spellEnd"/>
+      <w:r>
+        <w:t xml:space="preserve">, 2002, McElroy et al., 2012, Carey et al., 2016, Delorme &amp; Sewell, 2016). By far the most common metric used to assess physiological performance in animals, metabolic rates are determined from whole organisms to the level of cells and tissues (White &amp; Kearney, 2013). They are typically quantified using </w:t>
+      </w:r>
+      <w:proofErr w:type="spellStart"/>
+      <w:r>
+        <w:t>respirometry</w:t>
+      </w:r>
+      <w:proofErr w:type="spellEnd"/>
+      <w:r>
+        <w:t>, which measures oxygen uptake over time as a proxy for metabolic rate, since oxygen is rarely stored and anaerobic metabolism is typically sustained over only brief periods (</w:t>
+      </w:r>
+      <w:proofErr w:type="spellStart"/>
+      <w:r>
+        <w:t>Lighton</w:t>
+      </w:r>
+      <w:proofErr w:type="spellEnd"/>
+      <w:r>
+        <w:t>, 2008).</w:t>
       </w:r>
     </w:p>
     <w:p>
       <w:pPr>
         <w:pStyle w:val="BodyText"/>
       </w:pPr>
-      <w:proofErr w:type="spellStart"/>
-      <w:r>
-        <w:t>Respirometry</w:t>
-      </w:r>
-      <w:proofErr w:type="spellEnd"/>
-      <w:r>
-        <w:t xml:space="preserve"> has a long </w:t>
-      </w:r>
-      <w:r>
-        <w:t>history</w:t>
-      </w:r>
-      <w:r>
-        <w:t xml:space="preserve"> in experimental biology, having been used for at least a hundred years when Ege &amp; Krogh </w:t>
-      </w:r>
-      <w:r>
-        <w:t xml:space="preserve">(1914) studied gas exchange in goldfish. There are at least four broad methodological approaches in respirometry; closed, intermittent flow, flowthrough and open. In closed </w:t>
+      <w:r>
+        <w:t xml:space="preserve">There are four broad methodological approaches to </w:t>
+      </w:r>
+      <w:proofErr w:type="spellStart"/>
+      <w:r>
+        <w:t>respirometry</w:t>
+      </w:r>
+      <w:proofErr w:type="spellEnd"/>
+      <w:r>
+        <w:t xml:space="preserve">: closed, intermittent flow, </w:t>
+      </w:r>
+      <w:proofErr w:type="spellStart"/>
+      <w:r>
+        <w:t>flowthrough</w:t>
+      </w:r>
+      <w:proofErr w:type="spellEnd"/>
+      <w:r>
+        <w:t xml:space="preserve"> and open. In closed </w:t>
       </w:r>
       <w:proofErr w:type="spellStart"/>
       <w:r>
@@ -116,16 +155,31 @@
         </m:sSub>
       </m:oMath>
       <w:r>
-        <w:t xml:space="preserve"> decrease is measured within a hermetically sealed chamber of know</w:t>
-      </w:r>
-      <w:r>
-        <w:t>n volume, sometimes set within a closed loop to allow circulation or mixing of the environment within the chamber. The oxygen recordings may be continuous through use of an oxygen probe, periodic through withdrawing water or gas samples at set intervals, o</w:t>
-      </w:r>
-      <w:r>
-        <w:t>r a two-point measurement consiting of the initial and final concentrations. Typically, metabolic rates are estimated from respirometry by assuming a linear relationship between variables, and estimates of metabolic rate are straightforward in constant vol</w:t>
-      </w:r>
-      <w:r>
-        <w:t>ume respirometry with the equation (Lighton, 2008):</w:t>
+        <w:t xml:space="preserve"> decrease is measured within a hermetically sealed chamber of known volume, sometimes set within a closed loop to allow mixing of the environme</w:t>
+      </w:r>
+      <w:proofErr w:type="spellStart"/>
+      <w:r>
+        <w:t>nt</w:t>
+      </w:r>
+      <w:proofErr w:type="spellEnd"/>
+      <w:r>
+        <w:t xml:space="preserve"> within the chamber. Oxygen recordings may be continuous through use of an oxygen probe, periodic through withdrawing water or gas samples at set intervals, or a two-point measurement consisting of the initial and final concentrations. Metabolic rates are estimated from </w:t>
+      </w:r>
+      <w:proofErr w:type="spellStart"/>
+      <w:r>
+        <w:t>respirometry</w:t>
+      </w:r>
+      <w:proofErr w:type="spellEnd"/>
+      <w:r>
+        <w:t xml:space="preserve"> data by assuming a linear relationship between variables, and estimates of metabolic rate are straightforward in constant volume </w:t>
+      </w:r>
+      <w:proofErr w:type="spellStart"/>
+      <w:r>
+        <w:t>respirometry</w:t>
+      </w:r>
+      <w:proofErr w:type="spellEnd"/>
+      <w:r>
+        <w:t xml:space="preserve"> using the equation:</w:t>
       </w:r>
     </w:p>
     <w:p>
@@ -161,9 +215,6 @@
             </m:e>
             <m:sub>
               <m:r>
-                <m:rPr>
-                  <m:sty m:val="p"/>
-                </m:rPr>
                 <w:rPr>
                   <w:rFonts w:ascii="Cambria Math" w:hAnsi="Cambria Math"/>
                 </w:rPr>
@@ -172,19 +223,10 @@
             </m:sub>
           </m:sSub>
           <m:r>
-            <m:rPr>
-              <m:sty m:val="p"/>
-            </m:rPr>
             <w:rPr>
               <w:rFonts w:ascii="Cambria Math" w:hAnsi="Cambria Math"/>
             </w:rPr>
-            <m:t>=</m:t>
-          </m:r>
-          <m:r>
-            <w:rPr>
-              <w:rFonts w:ascii="Cambria Math" w:hAnsi="Cambria Math"/>
-            </w:rPr>
-            <m:t>Δ</m:t>
+            <m:t>=Δ</m:t>
           </m:r>
           <m:sSub>
             <m:sSubPr>
@@ -204,9 +246,6 @@
             </m:e>
             <m:sub>
               <m:r>
-                <m:rPr>
-                  <m:sty m:val="p"/>
-                </m:rPr>
                 <w:rPr>
                   <w:rFonts w:ascii="Cambria Math" w:hAnsi="Cambria Math"/>
                 </w:rPr>
@@ -215,28 +254,10 @@
             </m:sub>
           </m:sSub>
           <m:r>
-            <m:rPr>
-              <m:sty m:val="p"/>
-            </m:rPr>
-            <w:rPr>
-              <w:rFonts w:ascii="Cambria Math" w:hAnsi="Cambria Math"/>
-            </w:rPr>
-            <m:t>(</m:t>
-          </m:r>
-          <m:r>
             <w:rPr>
               <w:rFonts w:ascii="Cambria Math" w:hAnsi="Cambria Math"/>
             </w:rPr>
             <m:t>V</m:t>
-          </m:r>
-          <m:r>
-            <m:rPr>
-              <m:sty m:val="p"/>
-            </m:rPr>
-            <w:rPr>
-              <w:rFonts w:ascii="Cambria Math" w:hAnsi="Cambria Math"/>
-            </w:rPr>
-            <m:t>)</m:t>
           </m:r>
         </m:oMath>
       </m:oMathPara>
@@ -280,18 +301,15 @@
             </m:r>
           </m:sub>
         </m:sSub>
+        <m:r>
+          <w:rPr>
+            <w:rFonts w:ascii="Cambria Math" w:hAnsi="Cambria Math"/>
+          </w:rPr>
+          <m:t>V</m:t>
+        </m:r>
       </m:oMath>
       <w:r>
-        <w:t xml:space="preserve"> is the slope of the regression that relates O</w:t>
-      </w:r>
-      <w:r>
-        <w:rPr>
-          <w:vertAlign w:val="subscript"/>
-        </w:rPr>
-        <w:t>2</w:t>
-      </w:r>
-      <w:r>
-        <w:t xml:space="preserve"> concentration to time, or in the case of a two-point measurement, the difference in </w:t>
+        <w:t xml:space="preserve"> is the slope of the regression that describes the rate of change in </w:t>
       </w:r>
       <m:oMath>
         <m:sSub>
@@ -321,7 +339,37 @@
         </m:sSub>
       </m:oMath>
       <w:r>
-        <w:t xml:space="preserve"> concentration divided by time, and </w:t>
+        <w:t xml:space="preserve"> concentration over time, or in the case of a two-point measurement, the difference in </w:t>
+      </w:r>
+      <m:oMath>
+        <m:sSub>
+          <m:sSubPr>
+            <m:ctrlPr>
+              <w:rPr>
+                <w:rFonts w:ascii="Cambria Math" w:hAnsi="Cambria Math"/>
+              </w:rPr>
+            </m:ctrlPr>
+          </m:sSubPr>
+          <m:e>
+            <m:r>
+              <w:rPr>
+                <w:rFonts w:ascii="Cambria Math" w:hAnsi="Cambria Math"/>
+              </w:rPr>
+              <m:t>O</m:t>
+            </m:r>
+          </m:e>
+          <m:sub>
+            <m:r>
+              <w:rPr>
+                <w:rFonts w:ascii="Cambria Math" w:hAnsi="Cambria Math"/>
+              </w:rPr>
+              <m:t>2</m:t>
+            </m:r>
+          </m:sub>
+        </m:sSub>
+      </m:oMath>
+      <w:r>
+        <w:t xml:space="preserve"> concentration divided by time elapsed, and </w:t>
       </w:r>
       <m:oMath>
         <m:r>
@@ -332,10 +380,7 @@
         </m:r>
       </m:oMath>
       <w:r>
-        <w:t xml:space="preserve"> is </w:t>
-      </w:r>
-      <w:r>
-        <w:t>the volume of the container.</w:t>
+        <w:t xml:space="preserve"> is the volume of the container (Lighton, 2008). </w:t>
       </w:r>
     </w:p>
     <w:p>
@@ -343,7 +388,15 @@
         <w:pStyle w:val="BodyText"/>
       </w:pPr>
       <w:r>
-        <w:t xml:space="preserve">Intermittent flow respirometry is similar to closed, however, periodically (typically after a set time period or </w:t>
+        <w:t xml:space="preserve">In intermittent flow </w:t>
+      </w:r>
+      <w:proofErr w:type="spellStart"/>
+      <w:r>
+        <w:t>respirometry</w:t>
+      </w:r>
+      <w:proofErr w:type="spellEnd"/>
+      <w:r>
+        <w:t xml:space="preserve">, </w:t>
       </w:r>
       <m:oMath>
         <m:sSub>
@@ -373,25 +426,56 @@
         </m:sSub>
       </m:oMath>
       <w:r>
-        <w:t xml:space="preserve"> decrease) the chamber is flushed with new water or air, returning it to initial conditions, then sealed again </w:t>
-      </w:r>
-      <w:r>
-        <w:t xml:space="preserve">and the experiment repeated (Svendsen et al., 2016). Intermittent flow is essentially closed respirometry, but with an straightforward way of doing repeated measures. Depending on the metabolic rate metric being investigated, final respiration rate may be </w:t>
-      </w:r>
-      <w:r>
-        <w:t>calculated as the mean of the measures (e.g. citation), or the lowest or highest rates recorded in any trial (e.g. Carey et al., 2016).</w:t>
+        <w:t xml:space="preserve"> concentration is measured as described above, but periodically the chamber is flushed with new water or air, returning it to initial conditions, resealed, and the experiment repeated (Svendsen et al., 2016). This technique is essentially closed respiro</w:t>
+      </w:r>
+      <w:proofErr w:type="spellStart"/>
+      <w:r>
+        <w:t>metry</w:t>
+      </w:r>
+      <w:proofErr w:type="spellEnd"/>
+      <w:r>
+        <w:t xml:space="preserve">, but with the incorporation of repeated measures. Depending on the metabolic rate metric being investigated, final respiration rate can be calculated as the mean of </w:t>
+      </w:r>
+      <w:r>
+        <w:lastRenderedPageBreak/>
+        <w:t xml:space="preserve">the measures (e.g. Carey et al., 2016), or the lowest or highest rates recorded in any trial (e.g. </w:t>
+      </w:r>
+      <w:proofErr w:type="spellStart"/>
+      <w:r>
+        <w:t>Stoffels</w:t>
+      </w:r>
+      <w:proofErr w:type="spellEnd"/>
+      <w:r>
+        <w:t xml:space="preserve">, 2015). </w:t>
       </w:r>
     </w:p>
     <w:p>
       <w:pPr>
         <w:pStyle w:val="BodyText"/>
       </w:pPr>
-      <w:r>
-        <w:lastRenderedPageBreak/>
-        <w:t xml:space="preserve">Flowthrough respirometry involves a closed chamber, but with a regulated flow of air or water through it at a precisely </w:t>
-      </w:r>
-      <w:r>
-        <w:t>determined rate. After equilibrium has been achieved, the oxygen concentration differential between the inflow and outflow channels, along with the flow rate allows calculation of the oxygen extracted from the flow volume per unit time (Lighton, 2008):</w:t>
+      <w:proofErr w:type="spellStart"/>
+      <w:r>
+        <w:t>Flowthrough</w:t>
+      </w:r>
+      <w:proofErr w:type="spellEnd"/>
+      <w:r>
+        <w:t xml:space="preserve"> </w:t>
+      </w:r>
+      <w:proofErr w:type="spellStart"/>
+      <w:r>
+        <w:t>respirometry</w:t>
+      </w:r>
+      <w:proofErr w:type="spellEnd"/>
+      <w:r>
+        <w:t xml:space="preserve"> involves a closed chamber, but with a regulated flow of air or water through it at a precisely determined rate. After equilibrium has been achieved, the oxygen concentration differential between the incurrent and </w:t>
+      </w:r>
+      <w:proofErr w:type="spellStart"/>
+      <w:r>
+        <w:t>excurrent</w:t>
+      </w:r>
+      <w:proofErr w:type="spellEnd"/>
+      <w:r>
+        <w:t xml:space="preserve"> channels, along with the flow rate, allows calculation of the oxygen extracted from the flow volume per unit time:</w:t>
       </w:r>
     </w:p>
     <w:p>
@@ -419,17 +503,14 @@
             </m:sSubPr>
             <m:e>
               <m:r>
-                <m:rPr>
-                  <m:sty m:val="p"/>
-                </m:rPr>
+                <w:rPr>
+                  <w:rFonts w:ascii="Cambria Math" w:hAnsi="Cambria Math"/>
+                </w:rPr>
                 <m:t>O</m:t>
               </m:r>
             </m:e>
             <m:sub>
               <m:r>
-                <m:rPr>
-                  <m:sty m:val="p"/>
-                </m:rPr>
                 <w:rPr>
                   <w:rFonts w:ascii="Cambria Math" w:hAnsi="Cambria Math"/>
                 </w:rPr>
@@ -438,9 +519,6 @@
             </m:sub>
           </m:sSub>
           <m:r>
-            <m:rPr>
-              <m:sty m:val="p"/>
-            </m:rPr>
             <w:rPr>
               <w:rFonts w:ascii="Cambria Math" w:hAnsi="Cambria Math"/>
             </w:rPr>
@@ -489,9 +567,6 @@
             </m:e>
             <m:sub>
               <m:r>
-                <m:rPr>
-                  <m:sty m:val="p"/>
-                </m:rPr>
                 <w:rPr>
                   <w:rFonts w:ascii="Cambria Math" w:hAnsi="Cambria Math"/>
                 </w:rPr>
@@ -500,9 +575,6 @@
             </m:sub>
           </m:sSub>
           <m:r>
-            <m:rPr>
-              <m:sty m:val="p"/>
-            </m:rPr>
             <w:rPr>
               <w:rFonts w:ascii="Cambria Math" w:hAnsi="Cambria Math"/>
             </w:rPr>
@@ -551,9 +623,6 @@
             </m:e>
             <m:sub>
               <m:r>
-                <m:rPr>
-                  <m:sty m:val="p"/>
-                </m:rPr>
                 <w:rPr>
                   <w:rFonts w:ascii="Cambria Math" w:hAnsi="Cambria Math"/>
                 </w:rPr>
@@ -562,19 +631,10 @@
             </m:sub>
           </m:sSub>
           <m:r>
-            <m:rPr>
-              <m:sty m:val="p"/>
-            </m:rPr>
             <w:rPr>
               <w:rFonts w:ascii="Cambria Math" w:hAnsi="Cambria Math"/>
             </w:rPr>
-            <m:t>)</m:t>
-          </m:r>
-          <m:r>
-            <w:rPr>
-              <w:rFonts w:ascii="Cambria Math" w:hAnsi="Cambria Math"/>
-            </w:rPr>
-            <m:t>FR</m:t>
+            <m:t>)FR</m:t>
           </m:r>
         </m:oMath>
       </m:oMathPara>
@@ -650,7 +710,7 @@
         </m:sSub>
       </m:oMath>
       <w:r>
-        <w:t xml:space="preserve"> consumption in milligrams per minute, </w:t>
+        <w:t xml:space="preserve"> consumption over time, </w:t>
       </w:r>
       <m:oMath>
         <m:sSub>
@@ -760,7 +820,23 @@
         </m:sSub>
       </m:oMath>
       <w:r>
-        <w:t xml:space="preserve"> are the incurrent and excurrent </w:t>
+        <w:t xml:space="preserve"> are the incurre</w:t>
+      </w:r>
+      <w:proofErr w:type="spellStart"/>
+      <w:r>
+        <w:t>nt</w:t>
+      </w:r>
+      <w:proofErr w:type="spellEnd"/>
+      <w:r>
+        <w:t xml:space="preserve"> and </w:t>
+      </w:r>
+      <w:proofErr w:type="spellStart"/>
+      <w:r>
+        <w:t>excurrent</w:t>
+      </w:r>
+      <w:proofErr w:type="spellEnd"/>
+      <w:r>
+        <w:t xml:space="preserve"> </w:t>
       </w:r>
       <m:oMath>
         <m:sSub>
@@ -801,7 +877,7 @@
         </m:r>
       </m:oMath>
       <w:r>
-        <w:t xml:space="preserve"> is the flow rate of water through the system.</w:t>
+        <w:t xml:space="preserve"> is the flow rate of water through the system (Lighton, 2008).</w:t>
       </w:r>
     </w:p>
     <w:p>
@@ -809,13 +885,31 @@
         <w:pStyle w:val="BodyText"/>
       </w:pPr>
       <w:r>
-        <w:t>A final method is open respirometry</w:t>
-      </w:r>
-      <w:r>
-        <w:t xml:space="preserve">, in which an open tank or semi-enclosed area is used, but the input or mixing rate of oxygen from the surroundings is known or found to be negligible relative to oxygen consumption of the specimens (Leclercq et al., 1999). It is seldom used, but for some </w:t>
-      </w:r>
-      <w:r>
-        <w:t>applications it is a sufficient and practical methodology (e.g. Gamble et al., 2014). The common equation used for open respirometry is (Leclercq et al., 1999):</w:t>
+        <w:t xml:space="preserve">A final method is open </w:t>
+      </w:r>
+      <w:proofErr w:type="spellStart"/>
+      <w:r>
+        <w:t>respirometry</w:t>
+      </w:r>
+      <w:proofErr w:type="spellEnd"/>
+      <w:r>
+        <w:t>, in which an open tank or semi-enclosed area is used, but the input or mixing rate of oxygen from the surroundings is known or found to be negligible relative to oxygen consumption of the specimens (</w:t>
+      </w:r>
+      <w:proofErr w:type="spellStart"/>
+      <w:r>
+        <w:t>Leclercq</w:t>
+      </w:r>
+      <w:proofErr w:type="spellEnd"/>
+      <w:r>
+        <w:t xml:space="preserve"> et al., 1999). It is seldom used, but for some applications it is a sufficient and practical methodology (e.g. Gamble et al., 2014). The common equation used for open </w:t>
+      </w:r>
+      <w:proofErr w:type="spellStart"/>
+      <w:r>
+        <w:t>respirometry</w:t>
+      </w:r>
+      <w:proofErr w:type="spellEnd"/>
+      <w:r>
+        <w:t xml:space="preserve"> is:</w:t>
       </w:r>
     </w:p>
     <w:p>
@@ -851,9 +945,6 @@
             </m:e>
             <m:sub>
               <m:r>
-                <m:rPr>
-                  <m:sty m:val="p"/>
-                </m:rPr>
                 <w:rPr>
                   <w:rFonts w:ascii="Cambria Math" w:hAnsi="Cambria Math"/>
                 </w:rPr>
@@ -862,19 +953,10 @@
             </m:sub>
           </m:sSub>
           <m:r>
-            <m:rPr>
-              <m:sty m:val="p"/>
-            </m:rPr>
             <w:rPr>
               <w:rFonts w:ascii="Cambria Math" w:hAnsi="Cambria Math"/>
             </w:rPr>
-            <m:t>=</m:t>
-          </m:r>
-          <m:r>
-            <w:rPr>
-              <w:rFonts w:ascii="Cambria Math" w:hAnsi="Cambria Math"/>
-            </w:rPr>
-            <m:t>Δ</m:t>
+            <m:t>=Δ</m:t>
           </m:r>
           <m:sSub>
             <m:sSubPr>
@@ -894,9 +976,6 @@
             </m:e>
             <m:sub>
               <m:r>
-                <m:rPr>
-                  <m:sty m:val="p"/>
-                </m:rPr>
                 <w:rPr>
                   <w:rFonts w:ascii="Cambria Math" w:hAnsi="Cambria Math"/>
                 </w:rPr>
@@ -905,13 +984,10 @@
             </m:sub>
           </m:sSub>
           <m:r>
-            <m:rPr>
-              <m:sty m:val="p"/>
-            </m:rPr>
             <w:rPr>
               <w:rFonts w:ascii="Cambria Math" w:hAnsi="Cambria Math"/>
             </w:rPr>
-            <m:t>+</m:t>
+            <m:t>V+</m:t>
           </m:r>
           <m:sSub>
             <m:sSubPr>
@@ -980,6 +1056,12 @@
             </m:r>
           </m:sub>
         </m:sSub>
+        <m:r>
+          <w:rPr>
+            <w:rFonts w:ascii="Cambria Math" w:hAnsi="Cambria Math"/>
+          </w:rPr>
+          <m:t>V</m:t>
+        </m:r>
       </m:oMath>
       <w:r>
         <w:t xml:space="preserve"> is the slope of the regression that relates </w:t>
@@ -1012,10 +1094,18 @@
         </m:sSub>
       </m:oMath>
       <w:r>
-        <w:t xml:space="preserve"> concentration to t</w:t>
-      </w:r>
-      <w:r>
-        <w:t xml:space="preserve">ime, and </w:t>
+        <w:t xml:space="preserve"> concentration to time, </w:t>
+      </w:r>
+      <m:oMath>
+        <m:r>
+          <w:rPr>
+            <w:rFonts w:ascii="Cambria Math" w:hAnsi="Cambria Math"/>
+          </w:rPr>
+          <m:t>V</m:t>
+        </m:r>
+      </m:oMath>
+      <w:r>
+        <w:t xml:space="preserve"> is the volume of the container and </w:t>
       </w:r>
       <m:oMath>
         <m:sSub>
@@ -1045,7 +1135,7 @@
         </m:sSub>
       </m:oMath>
       <w:r>
-        <w:t xml:space="preserve"> is the air-sea oxygen flux as determined by Fick's Law.</w:t>
+        <w:t xml:space="preserve"> is the oxygen flux as determined by Fick's Law (Leclercq et al., 1999).</w:t>
       </w:r>
     </w:p>
     <w:p>
@@ -1053,10 +1143,7 @@
         <w:pStyle w:val="BodyText"/>
       </w:pPr>
       <w:r>
-        <w:t>With modern measurement techniques available, researchers are collecting increasingly large, high-resolution respirometry data, often capturing multiple response variables such as maximu</w:t>
-      </w:r>
-      <w:r>
-        <w:t xml:space="preserve">m metabolic rate (MMR, or </w:t>
+        <w:t xml:space="preserve">Depending on the experiment, different metabolic rate parameters may be of interest to researchers. These include maximum metabolic rates (MMR, or </w:t>
       </w:r>
       <m:oMath>
         <m:r>
@@ -1082,23 +1169,19 @@
             </m:r>
           </m:e>
           <m:sub>
-            <m:r>
-              <w:rPr>
-                <w:rFonts w:ascii="Cambria Math" w:hAnsi="Cambria Math"/>
-              </w:rPr>
-              <m:t>2,</m:t>
-            </m:r>
-            <m:r>
-              <w:rPr>
-                <w:rFonts w:ascii="Cambria Math" w:hAnsi="Cambria Math"/>
-              </w:rPr>
-              <m:t>max</m:t>
-            </m:r>
+            <w:proofErr w:type="gramStart"/>
+            <m:r>
+              <w:rPr>
+                <w:rFonts w:ascii="Cambria Math" w:hAnsi="Cambria Math"/>
+              </w:rPr>
+              <m:t>2,max</m:t>
+            </m:r>
+            <w:proofErr w:type="gramEnd"/>
           </m:sub>
         </m:sSub>
       </m:oMath>
       <w:r>
-        <w:t xml:space="preserve">) or standard (or resting) metabolic rate (SMR, or </w:t>
+        <w:t>), rates under high activity or exhaustive exercise, and minimal metabolic rates (</w:t>
       </w:r>
       <m:oMath>
         <m:r>
@@ -1128,19 +1211,59 @@
               <w:rPr>
                 <w:rFonts w:ascii="Cambria Math" w:hAnsi="Cambria Math"/>
               </w:rPr>
-              <m:t>2,</m:t>
-            </m:r>
-            <m:r>
-              <w:rPr>
-                <w:rFonts w:ascii="Cambria Math" w:hAnsi="Cambria Math"/>
-              </w:rPr>
-              <m:t>min</m:t>
+              <m:t>2,min</m:t>
             </m:r>
           </m:sub>
         </m:sSub>
       </m:oMath>
       <w:r>
-        <w:t>), or critical oxygen tension (</w:t>
+        <w:t>), which, depend</w:t>
+      </w:r>
+      <w:proofErr w:type="spellStart"/>
+      <w:r>
+        <w:t>ing</w:t>
+      </w:r>
+      <w:proofErr w:type="spellEnd"/>
+      <w:r>
+        <w:t xml:space="preserve"> on the organism, may be termed standard (SMR), basal (BMR), or resting metabolic rates, and typically represent the minimum metabolic cost of maintaining biological functioning (White and Kearney, 2014). Routine metabolic rate (RMR), is similar to </w:t>
+      </w:r>
+      <m:oMath>
+        <m:r>
+          <w:rPr>
+            <w:rFonts w:ascii="Cambria Math" w:hAnsi="Cambria Math"/>
+          </w:rPr>
+          <m:t>M</m:t>
+        </m:r>
+        <m:sSub>
+          <m:sSubPr>
+            <m:ctrlPr>
+              <w:rPr>
+                <w:rFonts w:ascii="Cambria Math" w:hAnsi="Cambria Math"/>
+              </w:rPr>
+            </m:ctrlPr>
+          </m:sSubPr>
+          <m:e>
+            <m:r>
+              <w:rPr>
+                <w:rFonts w:ascii="Cambria Math" w:hAnsi="Cambria Math"/>
+              </w:rPr>
+              <m:t>O</m:t>
+            </m:r>
+          </m:e>
+          <m:sub>
+            <w:proofErr w:type="gramStart"/>
+            <m:r>
+              <w:rPr>
+                <w:rFonts w:ascii="Cambria Math" w:hAnsi="Cambria Math"/>
+              </w:rPr>
+              <m:t>2,min</m:t>
+            </m:r>
+            <w:proofErr w:type="gramEnd"/>
+          </m:sub>
+        </m:sSub>
+      </m:oMath>
+      <w:r>
+        <w:t>, but takes into account that in some organisms energy is expended on small, sponateous movements to maintain posture or position (Rogers et al. 2016). Another metric of great interest is the critical oxygen tension, which represents the lowest level of oxygen at which aerobic metabolism is independent of the ambient partial pressure of oxygen (</w:t>
       </w:r>
       <m:oMath>
         <m:sSub>
@@ -1170,45 +1293,124 @@
         </m:sSub>
       </m:oMath>
       <w:r>
-        <w:t>; Yeager &amp; Ultsch, 1989), over long periods (e.g. 20 h, Norin &amp; Malte, 2012). In most cases, processing the data i</w:t>
-      </w:r>
-      <w:r>
-        <w:t xml:space="preserve">nvolves an </w:t>
-      </w:r>
-      <w:r>
-        <w:rPr>
-          <w:i/>
-        </w:rPr>
-        <w:t>ad hoc</w:t>
-      </w:r>
-      <w:r>
-        <w:t xml:space="preserve"> selection of data points and them manually performing calculations in a spreadsheet program (e.g. Microsoft Excel) or an integrated development environment (IDE, e.g. R and Matlab). These approaches can sometimes be repetitive and difficu</w:t>
-      </w:r>
-      <w:r>
-        <w:t>lt, where software like Excel struggle with datasets over a few thousand data points, while IDEs require a degree of expertise and come with substantial learning curves. Some dedicated software are available to perform such calculations, but most are propr</w:t>
-      </w:r>
-      <w:r>
-        <w:t>ietary and require licensing requirements or even hardware dongles (e.g. AutoResp by Loligo Systems), complicating or preventing their use on multiple machines.</w:t>
+        <w:t>; Yeager &amp; Ultsch, 1989, Hochachka and Somero, 2002).</w:t>
       </w:r>
     </w:p>
     <w:p>
       <w:pPr>
         <w:pStyle w:val="BodyText"/>
       </w:pPr>
-      <w:r>
-        <w:t>Recently, a number of free R software packages have appeared that are designed for respirometry</w:t>
-      </w:r>
-      <w:r>
-        <w:t xml:space="preserve">, such as </w:t>
-      </w:r>
+      <w:proofErr w:type="spellStart"/>
+      <w:r>
+        <w:t>Respirometry</w:t>
+      </w:r>
+      <w:proofErr w:type="spellEnd"/>
+      <w:r>
+        <w:t xml:space="preserve"> experiments are increasingly assimilating large, high-resolution datasets and are run for longer periods (e.g. 20 h, </w:t>
+      </w:r>
+      <w:proofErr w:type="spellStart"/>
+      <w:r>
+        <w:t>Norin</w:t>
+      </w:r>
+      <w:proofErr w:type="spellEnd"/>
+      <w:r>
+        <w:t xml:space="preserve"> &amp; </w:t>
+      </w:r>
+      <w:proofErr w:type="spellStart"/>
+      <w:r>
+        <w:t>Malte</w:t>
+      </w:r>
+      <w:proofErr w:type="spellEnd"/>
+      <w:r>
+        <w:t xml:space="preserve">, 2012). In most cases, processing the data involves an </w:t>
+      </w:r>
+      <w:r>
+        <w:rPr>
+          <w:i/>
+        </w:rPr>
+        <w:t>ad hoc</w:t>
+      </w:r>
+      <w:r>
+        <w:t xml:space="preserve"> selection of data points with undefined criteria, and subsequent manual processing of the data subset(s) using a spreadsheet program (e.g. Microsoft Excel) or an integrated development environment (IDE, e.g. R or </w:t>
+      </w:r>
+      <w:proofErr w:type="spellStart"/>
+      <w:r>
+        <w:t>Matlab</w:t>
+      </w:r>
+      <w:proofErr w:type="spellEnd"/>
+      <w:r>
+        <w:t xml:space="preserve">). These approaches can be tedious and time consuming especially when spreadsheet programs struggle with the vast datasets that are generated, while IDEs require a degree of expertise to use and have substantial learning </w:t>
+      </w:r>
+      <w:r>
+        <w:lastRenderedPageBreak/>
+        <w:t xml:space="preserve">curves. Dedicated software </w:t>
+      </w:r>
+      <w:proofErr w:type="gramStart"/>
+      <w:r>
+        <w:t>are</w:t>
+      </w:r>
+      <w:proofErr w:type="gramEnd"/>
+      <w:r>
+        <w:t xml:space="preserve"> also available to perform metabolic rate analyses, but many have costly licensing requirements (e.g. </w:t>
+      </w:r>
+      <w:proofErr w:type="spellStart"/>
+      <w:r>
+        <w:t>AutoResp</w:t>
+      </w:r>
+      <w:proofErr w:type="spellEnd"/>
+      <w:r>
+        <w:t xml:space="preserve"> by </w:t>
+      </w:r>
+      <w:proofErr w:type="spellStart"/>
+      <w:r>
+        <w:t>Loligo</w:t>
+      </w:r>
+      <w:proofErr w:type="spellEnd"/>
+      <w:r>
+        <w:t xml:space="preserve"> Systems), complicating or preventing their use on multiple machines, and are proprietary and closed-source, hindering scientific </w:t>
+      </w:r>
+      <w:proofErr w:type="spellStart"/>
+      <w:r>
+        <w:t>reproducability</w:t>
+      </w:r>
+      <w:proofErr w:type="spellEnd"/>
+      <w:r>
+        <w:t xml:space="preserve"> and transparency.</w:t>
+      </w:r>
+    </w:p>
+    <w:p>
+      <w:pPr>
+        <w:pStyle w:val="BodyText"/>
+      </w:pPr>
+      <w:r>
+        <w:t xml:space="preserve">Recently, a number of open-source R software packages have become available which are designed for, or are suitable to </w:t>
+      </w:r>
+      <w:proofErr w:type="spellStart"/>
+      <w:r>
+        <w:t>analyse</w:t>
+      </w:r>
+      <w:proofErr w:type="spellEnd"/>
+      <w:r>
+        <w:t xml:space="preserve"> </w:t>
+      </w:r>
+      <w:proofErr w:type="spellStart"/>
+      <w:r>
+        <w:t>respirometry</w:t>
+      </w:r>
+      <w:proofErr w:type="spellEnd"/>
+      <w:r>
+        <w:t xml:space="preserve"> data. The </w:t>
+      </w:r>
+      <w:proofErr w:type="spellStart"/>
       <w:r>
         <w:rPr>
           <w:rStyle w:val="VerbatimChar"/>
         </w:rPr>
         <w:t>respirometry</w:t>
       </w:r>
-      <w:r>
-        <w:t xml:space="preserve"> (</w:t>
+      <w:proofErr w:type="spellEnd"/>
+      <w:r>
+        <w:t xml:space="preserve"> package (</w:t>
       </w:r>
       <w:hyperlink r:id="rId7">
         <w:r>
@@ -1219,16 +1421,26 @@
         </w:r>
       </w:hyperlink>
       <w:r>
-        <w:t xml:space="preserve">), </w:t>
-      </w:r>
+        <w:t xml:space="preserve">) contains a comprehensive collection of tools to explore and evaluate experimental parameters in aquatic </w:t>
+      </w:r>
+      <w:proofErr w:type="spellStart"/>
+      <w:r>
+        <w:t>respirometry</w:t>
+      </w:r>
+      <w:proofErr w:type="spellEnd"/>
+      <w:r>
+        <w:t xml:space="preserve"> and is useful for the design and diagnosis of experimental setups. The </w:t>
+      </w:r>
+      <w:proofErr w:type="spellStart"/>
       <w:r>
         <w:rPr>
           <w:rStyle w:val="VerbatimChar"/>
         </w:rPr>
         <w:t>rMR</w:t>
       </w:r>
-      <w:r>
-        <w:t xml:space="preserve"> (</w:t>
+      <w:proofErr w:type="spellEnd"/>
+      <w:r>
+        <w:t xml:space="preserve"> package (</w:t>
       </w:r>
       <w:hyperlink r:id="rId8">
         <w:r>
@@ -1239,49 +1451,7 @@
         </w:r>
       </w:hyperlink>
       <w:r>
-        <w:t>), and to a ce</w:t>
-      </w:r>
-      <w:r>
-        <w:t xml:space="preserve">rtain extent, </w:t>
-      </w:r>
-      <w:r>
-        <w:rPr>
-          <w:rStyle w:val="VerbatimChar"/>
-        </w:rPr>
-        <w:t>LoLinR</w:t>
-      </w:r>
-      <w:r>
-        <w:t xml:space="preserve"> (Olito et al., 2017). Both </w:t>
-      </w:r>
-      <w:r>
-        <w:rPr>
-          <w:rStyle w:val="VerbatimChar"/>
-        </w:rPr>
-        <w:t>respirometry</w:t>
-      </w:r>
-      <w:r>
-        <w:t xml:space="preserve"> and </w:t>
-      </w:r>
-      <w:r>
-        <w:rPr>
-          <w:rStyle w:val="VerbatimChar"/>
-        </w:rPr>
-        <w:t>rMR</w:t>
-      </w:r>
-      <w:r>
-        <w:t xml:space="preserve"> provide useful tools to help set up aquatic respirometry experiments, but are not focused on the analysis of data. In particular, the </w:t>
-      </w:r>
-      <w:r>
-        <w:rPr>
-          <w:rStyle w:val="VerbatimChar"/>
-        </w:rPr>
-        <w:t>rMR</w:t>
-      </w:r>
-      <w:r>
-        <w:t xml:space="preserve"> </w:t>
-      </w:r>
-      <w:r>
-        <w:t xml:space="preserve">package has functions for the analysis of metabolic rate over intervals and the calculation of </w:t>
+        <w:t xml:space="preserve">) performs interval-based metabolic rate calculations and has a method to automatically detect </w:t>
       </w:r>
       <m:oMath>
         <m:sSub>
@@ -1311,44 +1481,50 @@
         </m:sSub>
       </m:oMath>
       <w:r>
-        <w:t xml:space="preserve">, but does not specifically focus on any respirometry method. For </w:t>
-      </w:r>
+        <w:t xml:space="preserve"> using the "broken-stick" regression method (Yeager &amp; Ultsch, 1989). </w:t>
+      </w:r>
+      <w:proofErr w:type="spellStart"/>
       <w:r>
         <w:rPr>
           <w:rStyle w:val="VerbatimChar"/>
         </w:rPr>
         <w:t>LoLinR</w:t>
       </w:r>
-      <w:r>
-        <w:t xml:space="preserve">, the package provides a statistically robust way of automatically detecting a </w:t>
-      </w:r>
-      <w:r>
-        <w:t xml:space="preserve">best-fit regression which are applicable for closed and flow-through respirometry. However, </w:t>
-      </w:r>
-      <w:r>
-        <w:rPr>
-          <w:rStyle w:val="VerbatimChar"/>
-        </w:rPr>
-        <w:t>LoLinR</w:t>
-      </w:r>
-      <w:r>
-        <w:t xml:space="preserve">'s processing time increases </w:t>
-      </w:r>
-      <w:r>
-        <w:lastRenderedPageBreak/>
-        <w:t>exponentially with large datasets, with data containing more than 500 observations taking a few minutes to run (Olito et al., 201</w:t>
-      </w:r>
-      <w:r>
-        <w:t xml:space="preserve">7), which makes </w:t>
-      </w:r>
-      <w:r>
-        <w:rPr>
-          <w:rStyle w:val="VerbatimChar"/>
-        </w:rPr>
-        <w:t>LoLinR</w:t>
-      </w:r>
-      <w:r>
-        <w:t xml:space="preserve"> difficult to use for large amounts of data.</w:t>
+      <w:proofErr w:type="spellEnd"/>
+      <w:r>
+        <w:t xml:space="preserve"> (</w:t>
+      </w:r>
+      <w:proofErr w:type="spellStart"/>
+      <w:r>
+        <w:t>Olito</w:t>
+      </w:r>
+      <w:proofErr w:type="spellEnd"/>
+      <w:r>
+        <w:t xml:space="preserve"> et al., 2017), while not strictly coded with </w:t>
+      </w:r>
+      <w:proofErr w:type="spellStart"/>
+      <w:r>
+        <w:t>respirometry</w:t>
+      </w:r>
+      <w:proofErr w:type="spellEnd"/>
+      <w:r>
+        <w:t xml:space="preserve"> in mind, provides a statistically robust method of detecting a "best-fit" regression that applies to the calculation of metabolic rate, and performs very well at identifying truly linear subsets of a data series. Importantly, the packages above all assume that data are monotonic with evenly-spaced sampling periods with respect to time and do not have the tools to </w:t>
+      </w:r>
+      <w:proofErr w:type="spellStart"/>
+      <w:r>
+        <w:t>analyse</w:t>
+      </w:r>
+      <w:proofErr w:type="spellEnd"/>
+      <w:r>
+        <w:t xml:space="preserve"> complicated datasets that require extraction of multiple </w:t>
+      </w:r>
+      <w:proofErr w:type="spellStart"/>
+      <w:r>
+        <w:t>respirometry</w:t>
+      </w:r>
+      <w:proofErr w:type="spellEnd"/>
+      <w:r>
+        <w:t xml:space="preserve"> parameters.</w:t>
       </w:r>
     </w:p>
     <w:p>
@@ -1358,24 +1534,147 @@
       <w:r>
         <w:t xml:space="preserve">Here we describe the R package </w:t>
       </w:r>
+      <w:proofErr w:type="spellStart"/>
       <w:r>
         <w:rPr>
           <w:rStyle w:val="VerbatimChar"/>
         </w:rPr>
         <w:t>respR</w:t>
       </w:r>
-      <w:r>
-        <w:t>, a collection of functions desgined to provide a structured workflow for the analysis of respirometry-related data [@tab:tab1]. The package contains uti</w:t>
-      </w:r>
-      <w:r>
-        <w:t xml:space="preserve">lities to: (1) analyse closed, intermittent, flow-through and open respirometry data, (2) scale </w:t>
+      <w:proofErr w:type="spellEnd"/>
+      <w:r>
+        <w:t xml:space="preserve">, a set of functions </w:t>
+      </w:r>
+      <w:proofErr w:type="spellStart"/>
+      <w:r>
+        <w:t>desgined</w:t>
+      </w:r>
+      <w:proofErr w:type="spellEnd"/>
+      <w:r>
+        <w:t xml:space="preserve"> to provide an efficient, structured, and </w:t>
+      </w:r>
+      <w:proofErr w:type="spellStart"/>
+      <w:r>
+        <w:t>reproduceable</w:t>
+      </w:r>
+      <w:proofErr w:type="spellEnd"/>
+      <w:r>
+        <w:t xml:space="preserve"> workflow for the analysis of </w:t>
+      </w:r>
+      <w:proofErr w:type="spellStart"/>
+      <w:r>
+        <w:t>respirometry</w:t>
+      </w:r>
+      <w:proofErr w:type="spellEnd"/>
+      <w:r>
+        <w:t xml:space="preserve">-related data (Fig. 1). The package contains utilities to: (1) </w:t>
+      </w:r>
+      <w:proofErr w:type="spellStart"/>
+      <w:r>
+        <w:t>analyse</w:t>
+      </w:r>
+      <w:proofErr w:type="spellEnd"/>
+      <w:r>
+        <w:t xml:space="preserve"> closed, intermittent, flow-through and open </w:t>
+      </w:r>
+      <w:proofErr w:type="spellStart"/>
+      <w:r>
+        <w:t>respirometry</w:t>
+      </w:r>
+      <w:proofErr w:type="spellEnd"/>
+      <w:r>
+        <w:t xml:space="preserve"> data, (2) determine volume, mass, and surface area specific oxygen uptake rates, (3) automatically detect maximal and minimal rates, </w:t>
+      </w:r>
+      <m:oMath>
+        <m:sSub>
+          <m:sSubPr>
+            <m:ctrlPr>
+              <w:rPr>
+                <w:rFonts w:ascii="Cambria Math" w:hAnsi="Cambria Math"/>
+              </w:rPr>
+            </m:ctrlPr>
+          </m:sSubPr>
+          <m:e>
+            <m:r>
+              <w:rPr>
+                <w:rFonts w:ascii="Cambria Math" w:hAnsi="Cambria Math"/>
+              </w:rPr>
+              <m:t>P</m:t>
+            </m:r>
+          </m:e>
+          <m:sub>
+            <m:r>
+              <w:rPr>
+                <w:rFonts w:ascii="Cambria Math" w:hAnsi="Cambria Math"/>
+              </w:rPr>
+              <m:t>crit</m:t>
+            </m:r>
+          </m:sub>
+        </m:sSub>
+      </m:oMath>
+      <w:r>
+        <w:t>, or the most linear results in large datasets with the help of traditional rolling regression and kernel density estimation techniques. Other functions useful in processing respirometry data are avaliable, and are described in more detail in our online html vignette (</w:t>
+      </w:r>
+      <w:hyperlink r:id="rId9">
+        <w:r>
+          <w:rPr>
+            <w:rStyle w:val="Hyperlink"/>
+          </w:rPr>
+          <w:t>https://januarharianto.github.io/respR/</w:t>
+        </w:r>
+      </w:hyperlink>
+      <w:r>
+        <w:t xml:space="preserve">). The package has a strong focus on aquatic </w:t>
+      </w:r>
+      <w:proofErr w:type="spellStart"/>
+      <w:r>
+        <w:t>respirometry</w:t>
+      </w:r>
+      <w:proofErr w:type="spellEnd"/>
+      <w:r>
+        <w:t xml:space="preserve">, however similar principals apply to aerial </w:t>
+      </w:r>
+      <w:proofErr w:type="spellStart"/>
+      <w:r>
+        <w:t>respirometry</w:t>
+      </w:r>
+      <w:proofErr w:type="spellEnd"/>
+      <w:r>
+        <w:t xml:space="preserve">, so the analysis workflow should also be suitable for these data. We demonstrate the utility of the package by </w:t>
+      </w:r>
+      <w:proofErr w:type="spellStart"/>
+      <w:r>
+        <w:t>analysing</w:t>
+      </w:r>
+      <w:proofErr w:type="spellEnd"/>
+      <w:r>
+        <w:t xml:space="preserve"> three datasets as case studies and proof of concept. These data were collected using closed, intermittent and flow-through </w:t>
+      </w:r>
+      <w:proofErr w:type="spellStart"/>
+      <w:r>
+        <w:t>respirometry</w:t>
+      </w:r>
+      <w:proofErr w:type="spellEnd"/>
+      <w:r>
+        <w:t xml:space="preserve">, and we show how </w:t>
+      </w:r>
+      <w:proofErr w:type="spellStart"/>
+      <w:r>
+        <w:rPr>
+          <w:rStyle w:val="VerbatimChar"/>
+        </w:rPr>
+        <w:t>respR</w:t>
+      </w:r>
+      <w:proofErr w:type="spellEnd"/>
+      <w:r>
+        <w:t xml:space="preserve"> might be used to determine </w:t>
       </w:r>
       <m:oMath>
         <m:r>
           <w:rPr>
             <w:rFonts w:ascii="Cambria Math" w:hAnsi="Cambria Math"/>
           </w:rPr>
-          <m:t>Δ</m:t>
+          <m:t>M</m:t>
         </m:r>
         <m:sSub>
           <m:sSubPr>
@@ -1394,17 +1693,55 @@
             </m:r>
           </m:e>
           <m:sub>
-            <m:r>
-              <w:rPr>
-                <w:rFonts w:ascii="Cambria Math" w:hAnsi="Cambria Math"/>
-              </w:rPr>
-              <m:t>2</m:t>
-            </m:r>
+            <w:proofErr w:type="gramStart"/>
+            <m:r>
+              <w:rPr>
+                <w:rFonts w:ascii="Cambria Math" w:hAnsi="Cambria Math"/>
+              </w:rPr>
+              <m:t>2,max</m:t>
+            </m:r>
+            <w:proofErr w:type="gramEnd"/>
           </m:sub>
         </m:sSub>
       </m:oMath>
       <w:r>
-        <w:t xml:space="preserve"> to volume and/or mass, and (3) automatically and rapidly detect MMR, SMR, </w:t>
+        <w:t xml:space="preserve">, </w:t>
+      </w:r>
+      <m:oMath>
+        <m:r>
+          <w:rPr>
+            <w:rFonts w:ascii="Cambria Math" w:hAnsi="Cambria Math"/>
+          </w:rPr>
+          <m:t>M</m:t>
+        </m:r>
+        <m:sSub>
+          <m:sSubPr>
+            <m:ctrlPr>
+              <w:rPr>
+                <w:rFonts w:ascii="Cambria Math" w:hAnsi="Cambria Math"/>
+              </w:rPr>
+            </m:ctrlPr>
+          </m:sSubPr>
+          <m:e>
+            <m:r>
+              <w:rPr>
+                <w:rFonts w:ascii="Cambria Math" w:hAnsi="Cambria Math"/>
+              </w:rPr>
+              <m:t>O</m:t>
+            </m:r>
+          </m:e>
+          <m:sub>
+            <m:r>
+              <w:rPr>
+                <w:rFonts w:ascii="Cambria Math" w:hAnsi="Cambria Math"/>
+              </w:rPr>
+              <m:t>2,min</m:t>
+            </m:r>
+          </m:sub>
+        </m:sSub>
+      </m:oMath>
+      <w:r>
+        <w:t xml:space="preserve">, and </w:t>
       </w:r>
       <m:oMath>
         <m:sSub>
@@ -1434,33 +1771,7 @@
         </m:sSub>
       </m:oMath>
       <w:r>
-        <w:t xml:space="preserve"> or "best-fit" results in large datasets with the help of traditional </w:t>
-      </w:r>
-      <w:r>
-        <w:t>rolling regression techniques and k-means clustering. Other smaller, but useful, functions are also avaliable, and are desribed in more detail in our online html vignette (</w:t>
-      </w:r>
-      <w:hyperlink r:id="rId9">
-        <w:r>
-          <w:rPr>
-            <w:rStyle w:val="Hyperlink"/>
-          </w:rPr>
-          <w:t>https://januarharianto.gi</w:t>
-        </w:r>
-        <w:r>
-          <w:rPr>
-            <w:rStyle w:val="Hyperlink"/>
-          </w:rPr>
-          <w:t>thub.io/respR/</w:t>
-        </w:r>
-      </w:hyperlink>
-      <w:r>
-        <w:t>). While the package has a strong focus on aquatic respirometry, the principals are the same in air respirometry, so as long as the user understands the caveats, there is no reason why some of our functions could not be used with these respir</w:t>
-      </w:r>
-      <w:r>
-        <w:t>ometry data (full support for air-respirometry is in our roadmap for future versions). The package is also suitable for both marine and freshwater respirometry -- some oxygen concentration conversions require a salinity value, but in freshwater respirometr</w:t>
-      </w:r>
-      <w:r>
-        <w:t>y this should simply be set to zero. We demonstrate the utility of the package by analysing example data collected using closed, intermittent and flow-through respirometry.</w:t>
+        <w:t>.</w:t>
       </w:r>
     </w:p>
     <w:p>
@@ -1470,34 +1781,32 @@
       <w:bookmarkStart w:id="1" w:name="package-overview"/>
       <w:bookmarkEnd w:id="1"/>
       <w:r>
-        <w:t>P</w:t>
-      </w:r>
-      <w:r>
-        <w:t>ackage overview</w:t>
+        <w:t>Package overview</w:t>
       </w:r>
     </w:p>
     <w:p>
       <w:pPr>
         <w:pStyle w:val="FirstParagraph"/>
       </w:pPr>
+      <w:proofErr w:type="spellStart"/>
       <w:r>
         <w:rPr>
           <w:rStyle w:val="VerbatimChar"/>
         </w:rPr>
         <w:t>respR</w:t>
       </w:r>
-      <w:r>
-        <w:t xml:space="preserve"> can be automatically installed from the GitHub repository us</w:t>
-      </w:r>
-      <w:r>
-        <w:t xml:space="preserve">ing the </w:t>
-      </w:r>
+      <w:proofErr w:type="spellEnd"/>
+      <w:r>
+        <w:t xml:space="preserve"> can be automatically installed from the GitHub repository using the </w:t>
+      </w:r>
+      <w:proofErr w:type="spellStart"/>
       <w:r>
         <w:rPr>
           <w:rStyle w:val="VerbatimChar"/>
         </w:rPr>
         <w:t>devtools</w:t>
       </w:r>
+      <w:proofErr w:type="spellEnd"/>
       <w:r>
         <w:t xml:space="preserve"> package:</w:t>
       </w:r>
@@ -1506,29 +1815,84 @@
       <w:pPr>
         <w:pStyle w:val="SourceCode"/>
       </w:pPr>
+      <w:proofErr w:type="spellStart"/>
+      <w:proofErr w:type="gramStart"/>
       <w:r>
         <w:rPr>
           <w:rStyle w:val="NormalTok"/>
         </w:rPr>
-        <w:t>d</w:t>
-      </w:r>
+        <w:t>devtools</w:t>
+      </w:r>
+      <w:proofErr w:type="spellEnd"/>
+      <w:r>
+        <w:rPr>
+          <w:rStyle w:val="OperatorTok"/>
+        </w:rPr>
+        <w:t>::</w:t>
+      </w:r>
+      <w:proofErr w:type="spellStart"/>
+      <w:proofErr w:type="gramEnd"/>
+      <w:r>
+        <w:rPr>
+          <w:rStyle w:val="KeywordTok"/>
+        </w:rPr>
+        <w:t>install_github</w:t>
+      </w:r>
+      <w:proofErr w:type="spellEnd"/>
       <w:r>
         <w:rPr>
           <w:rStyle w:val="NormalTok"/>
         </w:rPr>
-        <w:t>evtools</w:t>
-      </w:r>
-      <w:r>
-        <w:rPr>
-          <w:rStyle w:val="OperatorTok"/>
-        </w:rPr>
-        <w:t>::</w:t>
+        <w:t>(</w:t>
+      </w:r>
+      <w:r>
+        <w:rPr>
+          <w:rStyle w:val="StringTok"/>
+        </w:rPr>
+        <w:t>"</w:t>
+      </w:r>
+      <w:proofErr w:type="spellStart"/>
+      <w:r>
+        <w:rPr>
+          <w:rStyle w:val="StringTok"/>
+        </w:rPr>
+        <w:t>januarharianto</w:t>
+      </w:r>
+      <w:proofErr w:type="spellEnd"/>
+      <w:r>
+        <w:rPr>
+          <w:rStyle w:val="StringTok"/>
+        </w:rPr>
+        <w:t>/</w:t>
+      </w:r>
+      <w:proofErr w:type="spellStart"/>
+      <w:r>
+        <w:rPr>
+          <w:rStyle w:val="StringTok"/>
+        </w:rPr>
+        <w:t>respR</w:t>
+      </w:r>
+      <w:proofErr w:type="spellEnd"/>
+      <w:r>
+        <w:rPr>
+          <w:rStyle w:val="StringTok"/>
+        </w:rPr>
+        <w:t>"</w:t>
+      </w:r>
+      <w:r>
+        <w:rPr>
+          <w:rStyle w:val="NormalTok"/>
+        </w:rPr>
+        <w:t>)</w:t>
+      </w:r>
+      <w:r>
+        <w:br/>
       </w:r>
       <w:r>
         <w:rPr>
           <w:rStyle w:val="KeywordTok"/>
         </w:rPr>
-        <w:t>install_github</w:t>
+        <w:t>library</w:t>
       </w:r>
       <w:r>
         <w:rPr>
@@ -1536,32 +1900,19 @@
         </w:rPr>
         <w:t>(</w:t>
       </w:r>
-      <w:r>
-        <w:rPr>
-          <w:rStyle w:val="StringTok"/>
-        </w:rPr>
-        <w:t>"januarharianto/respR"</w:t>
-      </w:r>
+      <w:proofErr w:type="spellStart"/>
       <w:r>
         <w:rPr>
           <w:rStyle w:val="NormalTok"/>
         </w:rPr>
+        <w:t>respR</w:t>
+      </w:r>
+      <w:proofErr w:type="spellEnd"/>
+      <w:r>
+        <w:rPr>
+          <w:rStyle w:val="NormalTok"/>
+        </w:rPr>
         <w:t>)</w:t>
-      </w:r>
-      <w:r>
-        <w:br/>
-      </w:r>
-      <w:r>
-        <w:rPr>
-          <w:rStyle w:val="KeywordTok"/>
-        </w:rPr>
-        <w:t>library</w:t>
-      </w:r>
-      <w:r>
-        <w:rPr>
-          <w:rStyle w:val="NormalTok"/>
-        </w:rPr>
-        <w:t>(respR)</w:t>
       </w:r>
     </w:p>
     <w:p>
@@ -1571,143 +1922,53 @@
       <w:r>
         <w:t xml:space="preserve">To explore </w:t>
       </w:r>
+      <w:proofErr w:type="spellStart"/>
       <w:r>
         <w:rPr>
           <w:rStyle w:val="VerbatimChar"/>
         </w:rPr>
         <w:t>respR</w:t>
       </w:r>
-      <w:r>
-        <w:t xml:space="preserve"> and its main functions we have provided example data that can be loaded directly. The first data object, </w:t>
+      <w:proofErr w:type="spellEnd"/>
+      <w:r>
+        <w:t xml:space="preserve"> and its main functions we have provided example data that can be called directly after the package is loaded. Detailed information about all example data, including their </w:t>
+      </w:r>
+      <w:r>
+        <w:lastRenderedPageBreak/>
+        <w:t xml:space="preserve">source and methods, can be obtained with </w:t>
+      </w:r>
+      <w:proofErr w:type="gramStart"/>
+      <w:r>
+        <w:t xml:space="preserve">the </w:t>
       </w:r>
       <w:r>
         <w:rPr>
           <w:rStyle w:val="VerbatimChar"/>
         </w:rPr>
-        <w:t>urchin2013</w:t>
-      </w:r>
-      <w:r>
-        <w:t xml:space="preserve">, contains measurements of oxygen </w:t>
-      </w:r>
-      <w:r>
-        <w:t>consumption in 16 individual sea urchins (</w:t>
-      </w:r>
-      <w:r>
-        <w:rPr>
-          <w:i/>
-        </w:rPr>
-        <w:t>Heliocidaris erythrogramm</w:t>
-      </w:r>
-      <w:bookmarkStart w:id="2" w:name="_GoBack"/>
-      <w:bookmarkEnd w:id="2"/>
-      <w:r>
-        <w:rPr>
-          <w:i/>
-        </w:rPr>
-        <w:t>a</w:t>
-      </w:r>
-      <w:r>
-        <w:t xml:space="preserve">) and 2 "blank" measurements of background respiration (Harianto, </w:t>
-      </w:r>
-      <w:r>
-        <w:rPr>
-          <w:i/>
-        </w:rPr>
-        <w:t>unpublished</w:t>
-      </w:r>
-      <w:r>
-        <w:t xml:space="preserve">). The </w:t>
+        <w:t>?</w:t>
+      </w:r>
+      <w:proofErr w:type="gramEnd"/>
+      <w:r>
+        <w:t xml:space="preserve"> command in the R console (e.g. </w:t>
       </w:r>
       <w:r>
         <w:rPr>
           <w:rStyle w:val="VerbatimChar"/>
         </w:rPr>
-        <w:t>intermittent</w:t>
-      </w:r>
-      <w:r>
-        <w:t xml:space="preserve"> data object contains three repeated measures of oxygen consumption in </w:t>
-      </w:r>
-      <w:r>
-        <w:rPr>
-          <w:i/>
-        </w:rPr>
-        <w:t>H. erythrogramma</w:t>
-      </w:r>
-      <w:r>
-        <w:t>, col</w:t>
-      </w:r>
-      <w:r>
-        <w:t xml:space="preserve">lected in a single session with intermittent respirometry (Carey et al. 2016, </w:t>
-      </w:r>
-      <w:r>
-        <w:rPr>
-          <w:i/>
-        </w:rPr>
-        <w:t>JEB</w:t>
-      </w:r>
-      <w:r>
-        <w:t xml:space="preserve">). The </w:t>
-      </w:r>
-      <w:r>
-        <w:rPr>
-          <w:rStyle w:val="VerbatimChar"/>
-        </w:rPr>
-        <w:t>flowthrough</w:t>
-      </w:r>
-      <w:r>
-        <w:t xml:space="preserve"> data object contains measurements of oxygen consumption, via flow-through respirometry, in a species of chiton, </w:t>
-      </w:r>
-      <w:r>
-        <w:rPr>
-          <w:i/>
-        </w:rPr>
-        <w:t>Mopalia lignosa</w:t>
-      </w:r>
-      <w:r>
-        <w:t xml:space="preserve"> (Carey, </w:t>
-      </w:r>
-      <w:r>
-        <w:rPr>
-          <w:i/>
-        </w:rPr>
-        <w:t>unpublished</w:t>
-      </w:r>
-      <w:r>
-        <w:t>). Detail</w:t>
-      </w:r>
-      <w:r>
-        <w:t xml:space="preserve">ed information about all example data, including their source and methods, can be obtained with the </w:t>
-      </w:r>
-      <w:r>
-        <w:rPr>
-          <w:rStyle w:val="VerbatimChar"/>
-        </w:rPr>
-        <w:t>?</w:t>
-      </w:r>
-      <w:r>
-        <w:t xml:space="preserve"> command in the R console (e.g. </w:t>
-      </w:r>
-      <w:r>
-        <w:rPr>
-          <w:rStyle w:val="VerbatimChar"/>
-        </w:rPr>
         <w:t>?urchin2013</w:t>
       </w:r>
       <w:r>
-        <w:t>).</w:t>
+        <w:t>). All analyses described in this paper use the example data provided and are fully reproducible (see supplementary information).</w:t>
       </w:r>
     </w:p>
     <w:p>
       <w:pPr>
-        <w:pStyle w:val="Heading2"/>
-      </w:pPr>
-      <w:bookmarkStart w:id="3" w:name="data-import-and-exploration"/>
-      <w:bookmarkEnd w:id="3"/>
-      <w:r>
-        <w:t>D</w:t>
-      </w:r>
-      <w:r>
-        <w:t>ata import and exploration</w:t>
+        <w:pStyle w:val="Heading1"/>
+      </w:pPr>
+      <w:bookmarkStart w:id="2" w:name="data-import-and-exploration"/>
+      <w:bookmarkEnd w:id="2"/>
+      <w:r>
+        <w:t>Data import and exploration</w:t>
       </w:r>
     </w:p>
     <w:p>
@@ -1717,206 +1978,136 @@
       <w:r>
         <w:t xml:space="preserve">Data should be formatted correctly before use in </w:t>
       </w:r>
+      <w:proofErr w:type="spellStart"/>
       <w:r>
         <w:rPr>
           <w:rStyle w:val="VerbatimChar"/>
         </w:rPr>
         <w:t>respR</w:t>
       </w:r>
+      <w:proofErr w:type="spellEnd"/>
       <w:r>
         <w:t xml:space="preserve">. The function </w:t>
       </w:r>
+      <w:proofErr w:type="spellStart"/>
+      <w:proofErr w:type="gramStart"/>
       <w:r>
         <w:rPr>
           <w:rStyle w:val="VerbatimChar"/>
         </w:rPr>
-        <w:t>check.input(</w:t>
-      </w:r>
+        <w:t>check.input</w:t>
+      </w:r>
+      <w:proofErr w:type="spellEnd"/>
+      <w:proofErr w:type="gramEnd"/>
       <w:r>
         <w:rPr>
           <w:rStyle w:val="VerbatimChar"/>
         </w:rPr>
-        <w:t>)</w:t>
-      </w:r>
-      <w:r>
-        <w:t xml:space="preserve"> performs error checks on a data frame of any size, and can extract a two-column data frame for subsequent </w:t>
-      </w:r>
-      <w:r>
-        <w:lastRenderedPageBreak/>
-        <w:t xml:space="preserve">analyses. Data must be numeric and of equal length, because </w:t>
-      </w:r>
+        <w:t>()</w:t>
+      </w:r>
+      <w:r>
+        <w:t xml:space="preserve"> performs error checks on a data frame of any size, and can extract a two-column data frame for data exploration and subsequent analyses. Data must be numeric, because </w:t>
+      </w:r>
+      <w:proofErr w:type="spellStart"/>
       <w:r>
         <w:rPr>
           <w:rStyle w:val="VerbatimChar"/>
         </w:rPr>
         <w:t>respR</w:t>
       </w:r>
+      <w:proofErr w:type="spellEnd"/>
       <w:r>
         <w:t xml:space="preserve"> has limited support for date/time data (e.g. </w:t>
       </w:r>
+      <w:proofErr w:type="spellStart"/>
       <w:r>
         <w:rPr>
           <w:rStyle w:val="VerbatimChar"/>
         </w:rPr>
         <w:t>POSIXct</w:t>
       </w:r>
+      <w:proofErr w:type="spellEnd"/>
       <w:r>
         <w:t xml:space="preserve"> and </w:t>
       </w:r>
+      <w:proofErr w:type="spellStart"/>
       <w:r>
         <w:rPr>
           <w:rStyle w:val="VerbatimChar"/>
         </w:rPr>
         <w:t>POSIXlt</w:t>
       </w:r>
-      <w:r>
-        <w:t xml:space="preserve"> classes) and perf</w:t>
-      </w:r>
-      <w:r>
-        <w:t>orming calculations on different time formats have many caveats that are beyond the scope of the package. The function also checks that time data is sequential without duplicates, and warns the user when time data is not evenly-spaced. If a two-column data</w:t>
-      </w:r>
-      <w:r>
-        <w:t xml:space="preserve"> frame object is used, the function automatically plots the data. The locations (i.e. row numbers) of the errors can be identified so that necessary corrections can be made.</w:t>
+      <w:proofErr w:type="spellEnd"/>
+      <w:r>
+        <w:t xml:space="preserve"> classes) and performing calculations on different time formats have many caveats that are beyond the scope of the package. Time data, being a continuous variable, should be sequential, without duplicates. Ideally, time data should also be evenly-spaced, that is, the time period between samples are equal, as this will affect data-extraction methods later on if data is </w:t>
+      </w:r>
+      <w:proofErr w:type="spellStart"/>
+      <w:r>
+        <w:t>analysed</w:t>
+      </w:r>
+      <w:proofErr w:type="spellEnd"/>
+      <w:r>
+        <w:t xml:space="preserve"> by sample length instead of time. Error check results are </w:t>
+      </w:r>
+      <w:proofErr w:type="spellStart"/>
+      <w:r>
+        <w:t>summarised</w:t>
+      </w:r>
+      <w:proofErr w:type="spellEnd"/>
+      <w:r>
+        <w:t xml:space="preserve"> in the R console (see supplementary material) and plot of the data is shown for visual inspection (e.g. Fig. 1).</w:t>
       </w:r>
     </w:p>
     <w:p>
       <w:pPr>
-        <w:pStyle w:val="SourceCode"/>
-      </w:pPr>
-      <w:r>
-        <w:rPr>
-          <w:rStyle w:val="KeywordTok"/>
-        </w:rPr>
-        <w:t>c</w:t>
-      </w:r>
-      <w:r>
-        <w:rPr>
-          <w:rStyle w:val="KeywordTok"/>
-        </w:rPr>
-        <w:t>heck.input</w:t>
-      </w:r>
-      <w:r>
-        <w:rPr>
-          <w:rStyle w:val="NormalTok"/>
-        </w:rPr>
-        <w:t xml:space="preserve">(urchin2013)  </w:t>
-      </w:r>
-      <w:r>
-        <w:rPr>
-          <w:rStyle w:val="CommentTok"/>
-        </w:rPr>
-        <w:t># check entire data frame</w:t>
-      </w:r>
-      <w:r>
-        <w:br/>
-      </w:r>
-      <w:r>
-        <w:rPr>
-          <w:rStyle w:val="KeywordTok"/>
+        <w:pStyle w:val="BodyText"/>
+      </w:pPr>
+      <w:r>
+        <w:t xml:space="preserve">It should be noted that invoking </w:t>
+      </w:r>
+      <w:proofErr w:type="spellStart"/>
+      <w:proofErr w:type="gramStart"/>
+      <w:r>
+        <w:rPr>
+          <w:rStyle w:val="VerbatimChar"/>
         </w:rPr>
         <w:t>check.input</w:t>
       </w:r>
-      <w:r>
-        <w:rPr>
-          <w:rStyle w:val="NormalTok"/>
-        </w:rPr>
-        <w:t xml:space="preserve">(urchin2013, </w:t>
-      </w:r>
-      <w:r>
-        <w:rPr>
-          <w:rStyle w:val="DataTypeTok"/>
-        </w:rPr>
-        <w:t>xcol =</w:t>
-      </w:r>
-      <w:r>
-        <w:rPr>
-          <w:rStyle w:val="NormalTok"/>
-        </w:rPr>
-        <w:t xml:space="preserve"> </w:t>
-      </w:r>
-      <w:r>
-        <w:rPr>
-          <w:rStyle w:val="DecValTok"/>
-        </w:rPr>
-        <w:t>1</w:t>
-      </w:r>
-      <w:r>
-        <w:rPr>
-          <w:rStyle w:val="NormalTok"/>
-        </w:rPr>
-        <w:t xml:space="preserve">, </w:t>
-      </w:r>
-      <w:r>
-        <w:rPr>
-          <w:rStyle w:val="DataTypeTok"/>
-        </w:rPr>
-        <w:t>ycol =</w:t>
-      </w:r>
-      <w:r>
-        <w:rPr>
-          <w:rStyle w:val="NormalTok"/>
-        </w:rPr>
-        <w:t xml:space="preserve"> </w:t>
-      </w:r>
-      <w:r>
-        <w:rPr>
-          <w:rStyle w:val="DecValTok"/>
-        </w:rPr>
-        <w:t>3</w:t>
-      </w:r>
-      <w:r>
-        <w:rPr>
-          <w:rStyle w:val="NormalTok"/>
-        </w:rPr>
-        <w:t xml:space="preserve">)  </w:t>
-      </w:r>
-      <w:r>
-        <w:rPr>
-          <w:rStyle w:val="CommentTok"/>
-        </w:rPr>
-        <w:t># check columns 1 and 3 only</w:t>
+      <w:proofErr w:type="spellEnd"/>
+      <w:proofErr w:type="gramEnd"/>
+      <w:r>
+        <w:t xml:space="preserve"> is optional -- the main functions in our package will readily accept any data frame as long as data are numeric. Running </w:t>
+      </w:r>
+      <w:proofErr w:type="spellStart"/>
+      <w:proofErr w:type="gramStart"/>
+      <w:r>
+        <w:rPr>
+          <w:rStyle w:val="VerbatimChar"/>
+        </w:rPr>
+        <w:t>check.input</w:t>
+      </w:r>
+      <w:proofErr w:type="spellEnd"/>
+      <w:proofErr w:type="gramEnd"/>
+      <w:r>
+        <w:t xml:space="preserve"> is an exploratory step that flags potential issues about the data before it is further </w:t>
+      </w:r>
+      <w:proofErr w:type="spellStart"/>
+      <w:r>
+        <w:t>analysed</w:t>
+      </w:r>
+      <w:proofErr w:type="spellEnd"/>
+      <w:r>
+        <w:t>.</w:t>
       </w:r>
     </w:p>
     <w:p>
       <w:pPr>
-        <w:pStyle w:val="FirstParagraph"/>
-      </w:pPr>
-      <w:r>
-        <w:t xml:space="preserve">It should be noted that invoking </w:t>
-      </w:r>
-      <w:r>
-        <w:rPr>
-          <w:rStyle w:val="VerbatimChar"/>
-        </w:rPr>
-        <w:t>check.input</w:t>
-      </w:r>
-      <w:r>
-        <w:t xml:space="preserve"> is optional - the main functions in our package will readily accept any data frame as long as data are numeric. Running </w:t>
-      </w:r>
-      <w:r>
-        <w:rPr>
-          <w:rStyle w:val="VerbatimChar"/>
-        </w:rPr>
-        <w:t>check.input</w:t>
-      </w:r>
-      <w:r>
-        <w:t xml:space="preserve"> is a qualitative step that simply al</w:t>
-      </w:r>
-      <w:r>
-        <w:t>lows for data exploration and flags potential issues about the data before it is further analysed.</w:t>
-      </w:r>
-    </w:p>
-    <w:p>
-      <w:pPr>
-        <w:pStyle w:val="Heading2"/>
-      </w:pPr>
-      <w:bookmarkStart w:id="4" w:name="estimating-rates-of-change-in-o_2-concen"/>
-      <w:bookmarkEnd w:id="4"/>
-      <w:r>
-        <w:t>E</w:t>
-      </w:r>
-      <w:r>
-        <w:t xml:space="preserve">stimating rates of change in </w:t>
+        <w:pStyle w:val="Heading1"/>
+      </w:pPr>
+      <w:bookmarkStart w:id="3" w:name="estimating-the-rate-of-change-in-o_2-con"/>
+      <w:bookmarkEnd w:id="3"/>
+      <w:r>
+        <w:t xml:space="preserve">Estimating the rate of change in </w:t>
       </w:r>
       <m:oMath>
         <m:sSub>
@@ -1929,6 +2120,9 @@
           </m:sSubPr>
           <m:e>
             <m:r>
+              <m:rPr>
+                <m:sty m:val="bi"/>
+              </m:rPr>
               <w:rPr>
                 <w:rFonts w:ascii="Cambria Math" w:hAnsi="Cambria Math"/>
               </w:rPr>
@@ -1937,6 +2131,9 @@
           </m:e>
           <m:sub>
             <m:r>
+              <m:rPr>
+                <m:sty m:val="bi"/>
+              </m:rPr>
               <w:rPr>
                 <w:rFonts w:ascii="Cambria Math" w:hAnsi="Cambria Math"/>
               </w:rPr>
@@ -1946,39 +2143,2551 @@
         </m:sSub>
       </m:oMath>
       <w:r>
-        <w:t xml:space="preserve"> concentration</w:t>
+        <w:t xml:space="preserve"> concentration (</w:t>
+      </w:r>
+      <m:oMath>
+        <m:r>
+          <m:rPr>
+            <m:sty m:val="bi"/>
+          </m:rPr>
+          <w:rPr>
+            <w:rFonts w:ascii="Cambria Math" w:hAnsi="Cambria Math"/>
+          </w:rPr>
+          <m:t>R</m:t>
+        </m:r>
+        <m:sSub>
+          <m:sSubPr>
+            <m:ctrlPr>
+              <w:rPr>
+                <w:rFonts w:ascii="Cambria Math" w:hAnsi="Cambria Math"/>
+              </w:rPr>
+            </m:ctrlPr>
+          </m:sSubPr>
+          <m:e>
+            <m:r>
+              <m:rPr>
+                <m:sty m:val="bi"/>
+              </m:rPr>
+              <w:rPr>
+                <w:rFonts w:ascii="Cambria Math" w:hAnsi="Cambria Math"/>
+              </w:rPr>
+              <m:t>O</m:t>
+            </m:r>
+          </m:e>
+          <m:sub>
+            <m:r>
+              <m:rPr>
+                <m:sty m:val="bi"/>
+              </m:rPr>
+              <w:rPr>
+                <w:rFonts w:ascii="Cambria Math" w:hAnsi="Cambria Math"/>
+              </w:rPr>
+              <m:t>2</m:t>
+            </m:r>
+          </m:sub>
+        </m:sSub>
+      </m:oMath>
+      <w:r>
+        <w:t>)</w:t>
       </w:r>
     </w:p>
     <w:p>
       <w:pPr>
+        <w:pStyle w:val="Heading3"/>
+      </w:pPr>
+      <w:bookmarkStart w:id="4" w:name="calculating-background-ro_2"/>
+      <w:bookmarkEnd w:id="4"/>
+      <w:r>
+        <w:t xml:space="preserve">Calculating background </w:t>
+      </w:r>
+      <m:oMath>
+        <m:r>
+          <m:rPr>
+            <m:sty m:val="bi"/>
+          </m:rPr>
+          <w:rPr>
+            <w:rFonts w:ascii="Cambria Math" w:hAnsi="Cambria Math"/>
+          </w:rPr>
+          <m:t>R</m:t>
+        </m:r>
+        <m:sSub>
+          <m:sSubPr>
+            <m:ctrlPr>
+              <w:rPr>
+                <w:rFonts w:ascii="Cambria Math" w:hAnsi="Cambria Math"/>
+              </w:rPr>
+            </m:ctrlPr>
+          </m:sSubPr>
+          <m:e>
+            <m:r>
+              <m:rPr>
+                <m:sty m:val="bi"/>
+              </m:rPr>
+              <w:rPr>
+                <w:rFonts w:ascii="Cambria Math" w:hAnsi="Cambria Math"/>
+              </w:rPr>
+              <m:t>O</m:t>
+            </m:r>
+          </m:e>
+          <m:sub>
+            <m:r>
+              <m:rPr>
+                <m:sty m:val="b"/>
+              </m:rPr>
+              <w:rPr>
+                <w:rFonts w:ascii="Cambria Math" w:hAnsi="Cambria Math"/>
+              </w:rPr>
+              <m:t>2</m:t>
+            </m:r>
+          </m:sub>
+        </m:sSub>
+      </m:oMath>
+    </w:p>
+    <w:p>
+      <w:pPr>
         <w:pStyle w:val="FirstParagraph"/>
       </w:pPr>
       <w:r>
-        <w:t xml:space="preserve">The functions </w:t>
-      </w:r>
+        <w:t xml:space="preserve">Background </w:t>
+      </w:r>
+      <m:oMath>
+        <m:r>
+          <w:rPr>
+            <w:rFonts w:ascii="Cambria Math" w:hAnsi="Cambria Math"/>
+          </w:rPr>
+          <m:t>R</m:t>
+        </m:r>
+        <m:sSub>
+          <m:sSubPr>
+            <m:ctrlPr>
+              <w:rPr>
+                <w:rFonts w:ascii="Cambria Math" w:hAnsi="Cambria Math"/>
+              </w:rPr>
+            </m:ctrlPr>
+          </m:sSubPr>
+          <m:e>
+            <m:r>
+              <w:rPr>
+                <w:rFonts w:ascii="Cambria Math" w:hAnsi="Cambria Math"/>
+              </w:rPr>
+              <m:t>O</m:t>
+            </m:r>
+          </m:e>
+          <m:sub>
+            <m:r>
+              <w:rPr>
+                <w:rFonts w:ascii="Cambria Math" w:hAnsi="Cambria Math"/>
+              </w:rPr>
+              <m:t>2</m:t>
+            </m:r>
+          </m:sub>
+        </m:sSub>
+      </m:oMath>
+      <w:r>
+        <w:t xml:space="preserve"> is often measured to account for the influence of bacterial respiration in the chamber, and applied as a correction to the main experiment (Rodgers et al., 2016). Since background rates typically account for a small percentage of experimental rates, multiple “blank” experiments are routinely conducted and the rates are averaged across several datasets to obtain a more accurate estimate of the correction (e.g. Carey and </w:t>
+      </w:r>
+      <w:proofErr w:type="spellStart"/>
+      <w:r>
+        <w:t>Sigwart</w:t>
+      </w:r>
+      <w:proofErr w:type="spellEnd"/>
+      <w:r>
+        <w:t xml:space="preserve">, 2014; </w:t>
+      </w:r>
+      <w:proofErr w:type="spellStart"/>
+      <w:r>
+        <w:t>Daoud</w:t>
+      </w:r>
+      <w:proofErr w:type="spellEnd"/>
+      <w:r>
+        <w:t xml:space="preserve"> et al., 2007). The function </w:t>
+      </w:r>
+      <w:proofErr w:type="spellStart"/>
+      <w:proofErr w:type="gramStart"/>
       <w:r>
         <w:rPr>
           <w:rStyle w:val="VerbatimChar"/>
         </w:rPr>
-        <w:t>calc.rate()</w:t>
-      </w:r>
+        <w:t>calc.bg.rate</w:t>
+      </w:r>
+      <w:proofErr w:type="spellEnd"/>
+      <w:proofErr w:type="gramEnd"/>
+      <w:r>
+        <w:rPr>
+          <w:rStyle w:val="VerbatimChar"/>
+        </w:rPr>
+        <w:t>()</w:t>
+      </w:r>
+      <w:r>
+        <w:t xml:space="preserve"> uses simple linear regression to simultaneously process multiple background rate measurements and produces an output object that can be used in later functions that accept background rate arguments. Because the oxygen consumption units are non-volume and non-mass specific at the point of correction, the functions in </w:t>
+      </w:r>
+      <w:proofErr w:type="spellStart"/>
+      <w:r>
+        <w:rPr>
+          <w:rStyle w:val="VerbatimChar"/>
+        </w:rPr>
+        <w:t>respR</w:t>
+      </w:r>
+      <w:proofErr w:type="spellEnd"/>
+      <w:r>
+        <w:t xml:space="preserve"> can adjust </w:t>
+      </w:r>
+      <m:oMath>
+        <m:r>
+          <w:rPr>
+            <w:rFonts w:ascii="Cambria Math" w:hAnsi="Cambria Math"/>
+          </w:rPr>
+          <m:t>R</m:t>
+        </m:r>
+        <m:sSub>
+          <m:sSubPr>
+            <m:ctrlPr>
+              <w:rPr>
+                <w:rFonts w:ascii="Cambria Math" w:hAnsi="Cambria Math"/>
+              </w:rPr>
+            </m:ctrlPr>
+          </m:sSubPr>
+          <m:e>
+            <m:r>
+              <w:rPr>
+                <w:rFonts w:ascii="Cambria Math" w:hAnsi="Cambria Math"/>
+              </w:rPr>
+              <m:t>O</m:t>
+            </m:r>
+          </m:e>
+          <m:sub>
+            <m:r>
+              <w:rPr>
+                <w:rFonts w:ascii="Cambria Math" w:hAnsi="Cambria Math"/>
+              </w:rPr>
+              <m:t>2</m:t>
+            </m:r>
+          </m:sub>
+        </m:sSub>
+      </m:oMath>
+      <w:r>
+        <w:t xml:space="preserve"> directly without bias:</w:t>
+      </w:r>
+    </w:p>
+    <w:p>
+      <w:pPr>
+        <w:pStyle w:val="BodyText"/>
+      </w:pPr>
+      <m:oMathPara>
+        <m:oMathParaPr>
+          <m:jc m:val="center"/>
+        </m:oMathParaPr>
+        <m:oMath>
+          <m:r>
+            <w:rPr>
+              <w:rFonts w:ascii="Cambria Math" w:hAnsi="Cambria Math"/>
+            </w:rPr>
+            <m:t>R</m:t>
+          </m:r>
+          <m:sSub>
+            <m:sSubPr>
+              <m:ctrlPr>
+                <w:rPr>
+                  <w:rFonts w:ascii="Cambria Math" w:hAnsi="Cambria Math"/>
+                </w:rPr>
+              </m:ctrlPr>
+            </m:sSubPr>
+            <m:e>
+              <m:r>
+                <w:rPr>
+                  <w:rFonts w:ascii="Cambria Math" w:hAnsi="Cambria Math"/>
+                </w:rPr>
+                <m:t>O</m:t>
+              </m:r>
+            </m:e>
+            <m:sub>
+              <m:r>
+                <w:rPr>
+                  <w:rFonts w:ascii="Cambria Math" w:hAnsi="Cambria Math"/>
+                </w:rPr>
+                <m:t>2(correction)</m:t>
+              </m:r>
+            </m:sub>
+          </m:sSub>
+          <m:r>
+            <w:rPr>
+              <w:rFonts w:ascii="Cambria Math" w:hAnsi="Cambria Math"/>
+            </w:rPr>
+            <m:t>=R</m:t>
+          </m:r>
+          <m:sSub>
+            <m:sSubPr>
+              <m:ctrlPr>
+                <w:rPr>
+                  <w:rFonts w:ascii="Cambria Math" w:hAnsi="Cambria Math"/>
+                </w:rPr>
+              </m:ctrlPr>
+            </m:sSubPr>
+            <m:e>
+              <m:r>
+                <w:rPr>
+                  <w:rFonts w:ascii="Cambria Math" w:hAnsi="Cambria Math"/>
+                </w:rPr>
+                <m:t>O</m:t>
+              </m:r>
+            </m:e>
+            <m:sub>
+              <m:r>
+                <w:rPr>
+                  <w:rFonts w:ascii="Cambria Math" w:hAnsi="Cambria Math"/>
+                </w:rPr>
+                <m:t>2</m:t>
+              </m:r>
+            </m:sub>
+          </m:sSub>
+          <m:r>
+            <w:rPr>
+              <w:rFonts w:ascii="Cambria Math" w:hAnsi="Cambria Math"/>
+            </w:rPr>
+            <m:t>-R</m:t>
+          </m:r>
+          <m:sSub>
+            <m:sSubPr>
+              <m:ctrlPr>
+                <w:rPr>
+                  <w:rFonts w:ascii="Cambria Math" w:hAnsi="Cambria Math"/>
+                </w:rPr>
+              </m:ctrlPr>
+            </m:sSubPr>
+            <m:e>
+              <m:r>
+                <w:rPr>
+                  <w:rFonts w:ascii="Cambria Math" w:hAnsi="Cambria Math"/>
+                </w:rPr>
+                <m:t>O</m:t>
+              </m:r>
+            </m:e>
+            <m:sub>
+              <m:r>
+                <w:rPr>
+                  <w:rFonts w:ascii="Cambria Math" w:hAnsi="Cambria Math"/>
+                </w:rPr>
+                <m:t>2(bg)</m:t>
+              </m:r>
+            </m:sub>
+          </m:sSub>
+        </m:oMath>
+      </m:oMathPara>
+    </w:p>
+    <w:p>
+      <w:pPr>
+        <w:pStyle w:val="Heading3"/>
+      </w:pPr>
+      <w:bookmarkStart w:id="5" w:name="extracting-data-for-ro_2"/>
+      <w:bookmarkEnd w:id="5"/>
+      <w:r>
+        <w:lastRenderedPageBreak/>
+        <w:t xml:space="preserve">Extracting data for </w:t>
+      </w:r>
+      <m:oMath>
+        <m:r>
+          <m:rPr>
+            <m:sty m:val="bi"/>
+          </m:rPr>
+          <w:rPr>
+            <w:rFonts w:ascii="Cambria Math" w:hAnsi="Cambria Math"/>
+          </w:rPr>
+          <m:t>R</m:t>
+        </m:r>
+        <m:sSub>
+          <m:sSubPr>
+            <m:ctrlPr>
+              <w:rPr>
+                <w:rFonts w:ascii="Cambria Math" w:hAnsi="Cambria Math"/>
+              </w:rPr>
+            </m:ctrlPr>
+          </m:sSubPr>
+          <m:e>
+            <m:r>
+              <m:rPr>
+                <m:sty m:val="bi"/>
+              </m:rPr>
+              <w:rPr>
+                <w:rFonts w:ascii="Cambria Math" w:hAnsi="Cambria Math"/>
+              </w:rPr>
+              <m:t>O</m:t>
+            </m:r>
+          </m:e>
+          <m:sub>
+            <m:r>
+              <m:rPr>
+                <m:sty m:val="bi"/>
+              </m:rPr>
+              <w:rPr>
+                <w:rFonts w:ascii="Cambria Math" w:hAnsi="Cambria Math"/>
+              </w:rPr>
+              <m:t>2</m:t>
+            </m:r>
+          </m:sub>
+        </m:sSub>
+      </m:oMath>
+    </w:p>
+    <w:p>
+      <w:pPr>
+        <w:pStyle w:val="FirstParagraph"/>
+      </w:pPr>
+      <w:r>
+        <w:t xml:space="preserve">Typically, the analysis </w:t>
+      </w:r>
+      <w:proofErr w:type="spellStart"/>
+      <w:r>
+        <w:t>respirometry</w:t>
+      </w:r>
+      <w:proofErr w:type="spellEnd"/>
+      <w:r>
+        <w:t xml:space="preserve"> data requires the selection one or more linear sections of the raw data for more accurate calculations of </w:t>
+      </w:r>
+      <m:oMath>
+        <m:r>
+          <w:rPr>
+            <w:rFonts w:ascii="Cambria Math" w:hAnsi="Cambria Math"/>
+          </w:rPr>
+          <m:t>R</m:t>
+        </m:r>
+        <m:sSub>
+          <m:sSubPr>
+            <m:ctrlPr>
+              <w:rPr>
+                <w:rFonts w:ascii="Cambria Math" w:hAnsi="Cambria Math"/>
+              </w:rPr>
+            </m:ctrlPr>
+          </m:sSubPr>
+          <m:e>
+            <m:r>
+              <w:rPr>
+                <w:rFonts w:ascii="Cambria Math" w:hAnsi="Cambria Math"/>
+              </w:rPr>
+              <m:t>O</m:t>
+            </m:r>
+          </m:e>
+          <m:sub>
+            <m:r>
+              <w:rPr>
+                <w:rFonts w:ascii="Cambria Math" w:hAnsi="Cambria Math"/>
+              </w:rPr>
+              <m:t>2</m:t>
+            </m:r>
+          </m:sub>
+        </m:sSub>
+      </m:oMath>
+      <w:r>
+        <w:t xml:space="preserve"> (e.g. Gordon et al., 1989, Dor</w:t>
+      </w:r>
+      <w:proofErr w:type="spellStart"/>
+      <w:r>
+        <w:t>ey</w:t>
+      </w:r>
+      <w:proofErr w:type="spellEnd"/>
+      <w:r>
+        <w:t xml:space="preserve"> et al., 2014, Chu &amp; Gal, 2017). The function </w:t>
+      </w:r>
+      <w:proofErr w:type="spellStart"/>
+      <w:proofErr w:type="gramStart"/>
+      <w:r>
+        <w:rPr>
+          <w:rStyle w:val="VerbatimChar"/>
+        </w:rPr>
+        <w:t>calc.rate</w:t>
+      </w:r>
+      <w:proofErr w:type="spellEnd"/>
+      <w:proofErr w:type="gramEnd"/>
+      <w:r>
+        <w:rPr>
+          <w:rStyle w:val="VerbatimChar"/>
+        </w:rPr>
+        <w:t>()</w:t>
+      </w:r>
+      <w:r>
+        <w:t xml:space="preserve"> can manually extract and process data segments from </w:t>
+      </w:r>
+      <w:proofErr w:type="spellStart"/>
+      <w:r>
+        <w:t>respiromety</w:t>
+      </w:r>
+      <w:proofErr w:type="spellEnd"/>
+      <w:r>
+        <w:t xml:space="preserve"> data. Data segments can be selected by (1) time period, (2) row numbers, (3) </w:t>
+      </w:r>
+      <m:oMath>
+        <m:sSub>
+          <m:sSubPr>
+            <m:ctrlPr>
+              <w:rPr>
+                <w:rFonts w:ascii="Cambria Math" w:hAnsi="Cambria Math"/>
+              </w:rPr>
+            </m:ctrlPr>
+          </m:sSubPr>
+          <m:e>
+            <m:r>
+              <w:rPr>
+                <w:rFonts w:ascii="Cambria Math" w:hAnsi="Cambria Math"/>
+              </w:rPr>
+              <m:t>O</m:t>
+            </m:r>
+          </m:e>
+          <m:sub>
+            <m:r>
+              <w:rPr>
+                <w:rFonts w:ascii="Cambria Math" w:hAnsi="Cambria Math"/>
+              </w:rPr>
+              <m:t>2</m:t>
+            </m:r>
+          </m:sub>
+        </m:sSub>
+      </m:oMath>
+      <w:r>
+        <w:t xml:space="preserve"> decrease or (4) proportion, which should accomodate most, if not all, data selection requirements and allow for consistent reporting of methods and results (e.g. estimating </w:t>
+      </w:r>
+      <m:oMath>
+        <m:r>
+          <w:rPr>
+            <w:rFonts w:ascii="Cambria Math" w:hAnsi="Cambria Math"/>
+          </w:rPr>
+          <m:t>R</m:t>
+        </m:r>
+        <m:sSub>
+          <m:sSubPr>
+            <m:ctrlPr>
+              <w:rPr>
+                <w:rFonts w:ascii="Cambria Math" w:hAnsi="Cambria Math"/>
+              </w:rPr>
+            </m:ctrlPr>
+          </m:sSubPr>
+          <m:e>
+            <m:r>
+              <w:rPr>
+                <w:rFonts w:ascii="Cambria Math" w:hAnsi="Cambria Math"/>
+              </w:rPr>
+              <m:t>O</m:t>
+            </m:r>
+          </m:e>
+          <m:sub>
+            <m:r>
+              <w:rPr>
+                <w:rFonts w:ascii="Cambria Math" w:hAnsi="Cambria Math"/>
+              </w:rPr>
+              <m:t>2</m:t>
+            </m:r>
+          </m:sub>
+        </m:sSub>
+      </m:oMath>
+      <w:r>
+        <w:t xml:space="preserve"> over a regular 10-minute time window across multiple specimens). Rates are determined using linear regression, however a two-poi</w:t>
+      </w:r>
+      <w:proofErr w:type="spellStart"/>
+      <w:r>
+        <w:t>nt</w:t>
+      </w:r>
+      <w:proofErr w:type="spellEnd"/>
+      <w:r>
+        <w:t xml:space="preserve"> analysis is also included alongside all regression results.</w:t>
+      </w:r>
+    </w:p>
+    <w:p>
+      <w:pPr>
+        <w:pStyle w:val="BodyText"/>
+      </w:pPr>
+      <w:r>
+        <w:t xml:space="preserve">For more complex </w:t>
+      </w:r>
+      <w:proofErr w:type="spellStart"/>
+      <w:r>
+        <w:t>respirometry</w:t>
+      </w:r>
+      <w:proofErr w:type="spellEnd"/>
+      <w:r>
+        <w:t xml:space="preserve"> parameters, the function </w:t>
+      </w:r>
+      <w:proofErr w:type="spellStart"/>
+      <w:proofErr w:type="gramStart"/>
+      <w:r>
+        <w:rPr>
+          <w:rStyle w:val="VerbatimChar"/>
+        </w:rPr>
+        <w:t>auto.rate</w:t>
+      </w:r>
+      <w:proofErr w:type="spellEnd"/>
+      <w:proofErr w:type="gramEnd"/>
+      <w:r>
+        <w:rPr>
+          <w:rStyle w:val="VerbatimChar"/>
+        </w:rPr>
+        <w:t>()</w:t>
+      </w:r>
+      <w:r>
+        <w:t xml:space="preserve"> uses rolling regression and kernel density estimate algorithms to detect patterns in </w:t>
+      </w:r>
+      <w:proofErr w:type="spellStart"/>
+      <w:r>
+        <w:t>respirometry</w:t>
+      </w:r>
+      <w:proofErr w:type="spellEnd"/>
+      <w:r>
+        <w:t xml:space="preserve"> data. It can calculate maximum or minimum rates, extract rates at non-overlapping intervals, and has an exploratory method to detect the most linear sections of the data. When called, the function takes the data frame of length </w:t>
+      </w:r>
+      <m:oMath>
+        <m:r>
+          <w:rPr>
+            <w:rFonts w:ascii="Cambria Math" w:hAnsi="Cambria Math"/>
+          </w:rPr>
+          <m:t>m</m:t>
+        </m:r>
+      </m:oMath>
+      <w:r>
+        <w:t xml:space="preserve">, and performs a rolling regression of sample size </w:t>
+      </w:r>
+      <m:oMath>
+        <m:r>
+          <w:rPr>
+            <w:rFonts w:ascii="Cambria Math" w:hAnsi="Cambria Math"/>
+          </w:rPr>
+          <m:t>n</m:t>
+        </m:r>
+      </m:oMath>
+      <w:r>
+        <w:t xml:space="preserve"> iteratively across the length of the data (Fig. 2b). Thus, a total of </w:t>
+      </w:r>
+      <m:oMath>
+        <m:r>
+          <w:rPr>
+            <w:rFonts w:ascii="Cambria Math" w:hAnsi="Cambria Math"/>
+          </w:rPr>
+          <m:t>(m-</m:t>
+        </m:r>
+        <w:proofErr w:type="gramStart"/>
+        <m:r>
+          <w:rPr>
+            <w:rFonts w:ascii="Cambria Math" w:hAnsi="Cambria Math"/>
+          </w:rPr>
+          <m:t>n)+</m:t>
+        </m:r>
+        <w:proofErr w:type="gramEnd"/>
+        <m:r>
+          <w:rPr>
+            <w:rFonts w:ascii="Cambria Math" w:hAnsi="Cambria Math"/>
+          </w:rPr>
+          <m:t>1</m:t>
+        </m:r>
+      </m:oMath>
+      <w:r>
+        <w:t xml:space="preserve"> number of overlapping regressions are fitted, and we obtain a new dataset of regressions as a function of time (rolling regression, Fig. 3b), which is then ranked by size to ob</w:t>
+      </w:r>
+      <w:proofErr w:type="spellStart"/>
+      <w:r>
+        <w:t>tain</w:t>
+      </w:r>
+      <w:proofErr w:type="spellEnd"/>
+      <w:r>
+        <w:t xml:space="preserve"> maximum and minimum values. There are clear advantages to using </w:t>
+      </w:r>
+      <w:proofErr w:type="spellStart"/>
+      <w:proofErr w:type="gramStart"/>
+      <w:r>
+        <w:rPr>
+          <w:rStyle w:val="VerbatimChar"/>
+        </w:rPr>
+        <w:t>auto.rate</w:t>
+      </w:r>
+      <w:proofErr w:type="spellEnd"/>
+      <w:proofErr w:type="gramEnd"/>
+      <w:r>
+        <w:rPr>
+          <w:rStyle w:val="VerbatimChar"/>
+        </w:rPr>
+        <w:t>()</w:t>
+      </w:r>
+      <w:r>
+        <w:t xml:space="preserve"> when estimating parameters for </w:t>
+      </w:r>
+      <m:oMath>
+        <m:r>
+          <w:rPr>
+            <w:rFonts w:ascii="Cambria Math" w:hAnsi="Cambria Math"/>
+          </w:rPr>
+          <m:t>M</m:t>
+        </m:r>
+        <m:sSub>
+          <m:sSubPr>
+            <m:ctrlPr>
+              <w:rPr>
+                <w:rFonts w:ascii="Cambria Math" w:hAnsi="Cambria Math"/>
+              </w:rPr>
+            </m:ctrlPr>
+          </m:sSubPr>
+          <m:e>
+            <m:r>
+              <w:rPr>
+                <w:rFonts w:ascii="Cambria Math" w:hAnsi="Cambria Math"/>
+              </w:rPr>
+              <m:t>O</m:t>
+            </m:r>
+          </m:e>
+          <m:sub>
+            <m:r>
+              <w:rPr>
+                <w:rFonts w:ascii="Cambria Math" w:hAnsi="Cambria Math"/>
+              </w:rPr>
+              <m:t>2,max</m:t>
+            </m:r>
+          </m:sub>
+        </m:sSub>
+      </m:oMath>
+      <w:r>
+        <w:t xml:space="preserve"> or </w:t>
+      </w:r>
+      <m:oMath>
+        <m:r>
+          <w:rPr>
+            <w:rFonts w:ascii="Cambria Math" w:hAnsi="Cambria Math"/>
+          </w:rPr>
+          <m:t>M</m:t>
+        </m:r>
+        <m:sSub>
+          <m:sSubPr>
+            <m:ctrlPr>
+              <w:rPr>
+                <w:rFonts w:ascii="Cambria Math" w:hAnsi="Cambria Math"/>
+              </w:rPr>
+            </m:ctrlPr>
+          </m:sSubPr>
+          <m:e>
+            <m:r>
+              <w:rPr>
+                <w:rFonts w:ascii="Cambria Math" w:hAnsi="Cambria Math"/>
+              </w:rPr>
+              <m:t>O</m:t>
+            </m:r>
+          </m:e>
+          <m:sub>
+            <m:r>
+              <w:rPr>
+                <w:rFonts w:ascii="Cambria Math" w:hAnsi="Cambria Math"/>
+              </w:rPr>
+              <m:t>2,min</m:t>
+            </m:r>
+          </m:sub>
+        </m:sSub>
+      </m:oMath>
+      <w:r>
+        <w:t xml:space="preserve">. Unlike manual methods, where data may be arbitrary selected, </w:t>
+      </w:r>
+      <w:proofErr w:type="spellStart"/>
+      <w:proofErr w:type="gramStart"/>
+      <w:r>
+        <w:rPr>
+          <w:rStyle w:val="VerbatimChar"/>
+        </w:rPr>
+        <w:t>auto.rate</w:t>
+      </w:r>
+      <w:proofErr w:type="spellEnd"/>
+      <w:proofErr w:type="gramEnd"/>
+      <w:r>
+        <w:rPr>
+          <w:rStyle w:val="VerbatimChar"/>
+        </w:rPr>
+        <w:t>()</w:t>
+      </w:r>
+      <w:r>
+        <w:t xml:space="preserve"> adheres to well-defined rules to obtain the rate of interest, so its methods are results are transparent and fully reproducible. To estimate the most linear sections of the data, further computations are performed after rolling regressions. Logically, linear sections of the data should reflect a consistently stable (i.e. flat) rate. The function takes advantage of this relationship and performs a Gaussian kernel density estimate of all regressions (see Silverman, 1986). New datasets around the kernel bandwidth are then resampled around peak values of the generated model, re-</w:t>
+      </w:r>
+      <w:proofErr w:type="spellStart"/>
+      <w:r>
+        <w:t>analysed</w:t>
+      </w:r>
+      <w:proofErr w:type="spellEnd"/>
+      <w:r>
+        <w:t>, and then ranked by size to determine the most linear sections.</w:t>
+      </w:r>
+    </w:p>
+    <w:p>
+      <w:pPr>
+        <w:pStyle w:val="BodyText"/>
+      </w:pPr>
+      <w:r>
+        <w:t xml:space="preserve">The function </w:t>
+      </w:r>
+      <w:proofErr w:type="spellStart"/>
+      <w:proofErr w:type="gramStart"/>
+      <w:r>
+        <w:rPr>
+          <w:rStyle w:val="VerbatimChar"/>
+        </w:rPr>
+        <w:t>calc.rate</w:t>
+      </w:r>
+      <w:proofErr w:type="gramEnd"/>
+      <w:r>
+        <w:rPr>
+          <w:rStyle w:val="VerbatimChar"/>
+        </w:rPr>
+        <w:t>.ft</w:t>
+      </w:r>
+      <w:proofErr w:type="spellEnd"/>
+      <w:r>
+        <w:rPr>
+          <w:rStyle w:val="VerbatimChar"/>
+        </w:rPr>
+        <w:t>()</w:t>
+      </w:r>
+      <w:r>
+        <w:t xml:space="preserve"> is used to specifically </w:t>
+      </w:r>
+      <w:proofErr w:type="spellStart"/>
+      <w:r>
+        <w:t>analyse</w:t>
+      </w:r>
+      <w:proofErr w:type="spellEnd"/>
+      <w:r>
+        <w:t xml:space="preserve"> </w:t>
+      </w:r>
+      <w:proofErr w:type="spellStart"/>
+      <w:r>
+        <w:t>flowthrough</w:t>
+      </w:r>
+      <w:proofErr w:type="spellEnd"/>
+      <w:r>
+        <w:t xml:space="preserve"> </w:t>
+      </w:r>
+      <w:proofErr w:type="spellStart"/>
+      <w:r>
+        <w:t>respirometry</w:t>
+      </w:r>
+      <w:proofErr w:type="spellEnd"/>
+      <w:r>
+        <w:t xml:space="preserve"> data, and is similar to </w:t>
+      </w:r>
+      <w:proofErr w:type="spellStart"/>
+      <w:r>
+        <w:rPr>
+          <w:rStyle w:val="VerbatimChar"/>
+        </w:rPr>
+        <w:t>calc.rate</w:t>
+      </w:r>
+      <w:proofErr w:type="spellEnd"/>
+      <w:r>
+        <w:rPr>
+          <w:rStyle w:val="VerbatimChar"/>
+        </w:rPr>
+        <w:t>()</w:t>
+      </w:r>
+      <w:r>
+        <w:t xml:space="preserve"> in functionality. However it accepts additional inputs of incurrent and </w:t>
+      </w:r>
+      <w:proofErr w:type="spellStart"/>
+      <w:r>
+        <w:t>excurrent</w:t>
+      </w:r>
+      <w:proofErr w:type="spellEnd"/>
+      <w:r>
+        <w:t xml:space="preserve"> oxygen concentration, and flow rate, that are not available in </w:t>
+      </w:r>
+      <w:proofErr w:type="spellStart"/>
+      <w:proofErr w:type="gramStart"/>
+      <w:r>
+        <w:rPr>
+          <w:rStyle w:val="VerbatimChar"/>
+        </w:rPr>
+        <w:t>calc.rate</w:t>
+      </w:r>
+      <w:proofErr w:type="spellEnd"/>
+      <w:proofErr w:type="gramEnd"/>
+      <w:r>
+        <w:rPr>
+          <w:rStyle w:val="VerbatimChar"/>
+        </w:rPr>
+        <w:t>()</w:t>
+      </w:r>
+      <w:r>
+        <w:t xml:space="preserve">. Results in </w:t>
+      </w:r>
+      <w:proofErr w:type="spellStart"/>
+      <w:proofErr w:type="gramStart"/>
+      <w:r>
+        <w:rPr>
+          <w:rStyle w:val="VerbatimChar"/>
+        </w:rPr>
+        <w:t>calc.rate</w:t>
+      </w:r>
+      <w:proofErr w:type="gramEnd"/>
+      <w:r>
+        <w:rPr>
+          <w:rStyle w:val="VerbatimChar"/>
+        </w:rPr>
+        <w:t>.ft</w:t>
+      </w:r>
+      <w:proofErr w:type="spellEnd"/>
+      <w:r>
+        <w:rPr>
+          <w:rStyle w:val="VerbatimChar"/>
+        </w:rPr>
+        <w:t>()</w:t>
+      </w:r>
+      <w:r>
+        <w:t xml:space="preserve"> are processed to determine the mean or modal </w:t>
+      </w:r>
+      <m:oMath>
+        <m:r>
+          <w:rPr>
+            <w:rFonts w:ascii="Cambria Math" w:hAnsi="Cambria Math"/>
+          </w:rPr>
+          <m:t>R</m:t>
+        </m:r>
+        <m:sSub>
+          <m:sSubPr>
+            <m:ctrlPr>
+              <w:rPr>
+                <w:rFonts w:ascii="Cambria Math" w:hAnsi="Cambria Math"/>
+              </w:rPr>
+            </m:ctrlPr>
+          </m:sSubPr>
+          <m:e>
+            <m:r>
+              <w:rPr>
+                <w:rFonts w:ascii="Cambria Math" w:hAnsi="Cambria Math"/>
+              </w:rPr>
+              <m:t>O</m:t>
+            </m:r>
+          </m:e>
+          <m:sub>
+            <m:r>
+              <w:rPr>
+                <w:rFonts w:ascii="Cambria Math" w:hAnsi="Cambria Math"/>
+              </w:rPr>
+              <m:t>2</m:t>
+            </m:r>
+          </m:sub>
+        </m:sSub>
+      </m:oMath>
+      <w:r>
+        <w:t>.</w:t>
+      </w:r>
+    </w:p>
+    <w:p>
+      <w:pPr>
+        <w:pStyle w:val="Heading1"/>
+      </w:pPr>
+      <w:bookmarkStart w:id="6" w:name="estimating-critical-oxygen-tension-p_cri"/>
+      <w:bookmarkEnd w:id="6"/>
+      <w:r>
+        <w:t xml:space="preserve">Estimating critical oxygen tension, </w:t>
+      </w:r>
+      <m:oMath>
+        <m:sSub>
+          <m:sSubPr>
+            <m:ctrlPr>
+              <w:rPr>
+                <w:rFonts w:ascii="Cambria Math" w:hAnsi="Cambria Math"/>
+              </w:rPr>
+            </m:ctrlPr>
+          </m:sSubPr>
+          <m:e>
+            <m:r>
+              <m:rPr>
+                <m:sty m:val="bi"/>
+              </m:rPr>
+              <w:rPr>
+                <w:rFonts w:ascii="Cambria Math" w:hAnsi="Cambria Math"/>
+              </w:rPr>
+              <m:t>P</m:t>
+            </m:r>
+          </m:e>
+          <m:sub>
+            <m:r>
+              <m:rPr>
+                <m:sty m:val="bi"/>
+              </m:rPr>
+              <w:rPr>
+                <w:rFonts w:ascii="Cambria Math" w:hAnsi="Cambria Math"/>
+              </w:rPr>
+              <m:t>crit</m:t>
+            </m:r>
+          </m:sub>
+        </m:sSub>
+      </m:oMath>
+    </w:p>
+    <w:p>
+      <w:pPr>
+        <w:pStyle w:val="FirstParagraph"/>
+      </w:pPr>
+      <w:r>
+        <w:t xml:space="preserve">We provide two methods of estimating </w:t>
+      </w:r>
+      <m:oMath>
+        <m:sSub>
+          <m:sSubPr>
+            <m:ctrlPr>
+              <w:rPr>
+                <w:rFonts w:ascii="Cambria Math" w:hAnsi="Cambria Math"/>
+              </w:rPr>
+            </m:ctrlPr>
+          </m:sSubPr>
+          <m:e>
+            <m:r>
+              <w:rPr>
+                <w:rFonts w:ascii="Cambria Math" w:hAnsi="Cambria Math"/>
+              </w:rPr>
+              <m:t>P</m:t>
+            </m:r>
+          </m:e>
+          <m:sub>
+            <m:r>
+              <w:rPr>
+                <w:rFonts w:ascii="Cambria Math" w:hAnsi="Cambria Math"/>
+              </w:rPr>
+              <m:t>crit</m:t>
+            </m:r>
+          </m:sub>
+        </m:sSub>
+      </m:oMath>
+      <w:r>
+        <w:t xml:space="preserve">. The first is a "broken-stick" regression (BSR) approach, adopted from Yeager and Ultsch (1989) in which two segments of the data are iteratively fitted and the intersection with the smallest sum of the residual sum of squares between the two linear models is the estimated critical point. The second method is the segmented, or "broken-line" regression approach, presented by </w:t>
+      </w:r>
+      <w:proofErr w:type="spellStart"/>
+      <w:r>
+        <w:t>Muggeo</w:t>
+      </w:r>
+      <w:proofErr w:type="spellEnd"/>
+      <w:r>
+        <w:t xml:space="preserve"> (2003) which estimates </w:t>
+      </w:r>
+      <w:r>
+        <w:lastRenderedPageBreak/>
+        <w:t xml:space="preserve">the critical point by iteratively fitting two intersecting models on the data, and picking the point that </w:t>
+      </w:r>
+      <w:proofErr w:type="spellStart"/>
+      <w:r>
+        <w:t>minimises</w:t>
+      </w:r>
+      <w:proofErr w:type="spellEnd"/>
+      <w:r>
+        <w:t xml:space="preserve"> the "gap" between the two fitted lines. To determine </w:t>
+      </w:r>
+      <m:oMath>
+        <m:sSub>
+          <m:sSubPr>
+            <m:ctrlPr>
+              <w:rPr>
+                <w:rFonts w:ascii="Cambria Math" w:hAnsi="Cambria Math"/>
+              </w:rPr>
+            </m:ctrlPr>
+          </m:sSubPr>
+          <m:e>
+            <m:r>
+              <w:rPr>
+                <w:rFonts w:ascii="Cambria Math" w:hAnsi="Cambria Math"/>
+              </w:rPr>
+              <m:t>P</m:t>
+            </m:r>
+          </m:e>
+          <m:sub>
+            <m:r>
+              <w:rPr>
+                <w:rFonts w:ascii="Cambria Math" w:hAnsi="Cambria Math"/>
+              </w:rPr>
+              <m:t>crit</m:t>
+            </m:r>
+          </m:sub>
+        </m:sSub>
+      </m:oMath>
       <w:r>
         <w:t xml:space="preserve">, </w:t>
       </w:r>
+      <m:oMath>
+        <m:r>
+          <w:rPr>
+            <w:rFonts w:ascii="Cambria Math" w:hAnsi="Cambria Math"/>
+          </w:rPr>
+          <m:t>R</m:t>
+        </m:r>
+        <m:sSub>
+          <m:sSubPr>
+            <m:ctrlPr>
+              <w:rPr>
+                <w:rFonts w:ascii="Cambria Math" w:hAnsi="Cambria Math"/>
+              </w:rPr>
+            </m:ctrlPr>
+          </m:sSubPr>
+          <m:e>
+            <m:r>
+              <w:rPr>
+                <w:rFonts w:ascii="Cambria Math" w:hAnsi="Cambria Math"/>
+              </w:rPr>
+              <m:t>O</m:t>
+            </m:r>
+          </m:e>
+          <m:sub>
+            <m:r>
+              <w:rPr>
+                <w:rFonts w:ascii="Cambria Math" w:hAnsi="Cambria Math"/>
+              </w:rPr>
+              <m:t>2</m:t>
+            </m:r>
+          </m:sub>
+        </m:sSub>
+      </m:oMath>
+      <w:r>
+        <w:t xml:space="preserve"> (or </w:t>
+      </w:r>
+      <m:oMath>
+        <m:r>
+          <w:rPr>
+            <w:rFonts w:ascii="Cambria Math" w:hAnsi="Cambria Math"/>
+          </w:rPr>
+          <m:t>M</m:t>
+        </m:r>
+        <m:sSub>
+          <m:sSubPr>
+            <m:ctrlPr>
+              <w:rPr>
+                <w:rFonts w:ascii="Cambria Math" w:hAnsi="Cambria Math"/>
+              </w:rPr>
+            </m:ctrlPr>
+          </m:sSubPr>
+          <m:e>
+            <m:r>
+              <w:rPr>
+                <w:rFonts w:ascii="Cambria Math" w:hAnsi="Cambria Math"/>
+              </w:rPr>
+              <m:t>O</m:t>
+            </m:r>
+          </m:e>
+          <m:sub>
+            <m:r>
+              <w:rPr>
+                <w:rFonts w:ascii="Cambria Math" w:hAnsi="Cambria Math"/>
+              </w:rPr>
+              <m:t>2</m:t>
+            </m:r>
+          </m:sub>
+        </m:sSub>
+      </m:oMath>
+      <w:r>
+        <w:t>) and ambient oxygen concentration (</w:t>
+      </w:r>
+      <m:oMath>
+        <m:r>
+          <w:rPr>
+            <w:rFonts w:ascii="Cambria Math" w:hAnsi="Cambria Math"/>
+          </w:rPr>
+          <m:t>P</m:t>
+        </m:r>
+        <m:sSub>
+          <m:sSubPr>
+            <m:ctrlPr>
+              <w:rPr>
+                <w:rFonts w:ascii="Cambria Math" w:hAnsi="Cambria Math"/>
+              </w:rPr>
+            </m:ctrlPr>
+          </m:sSubPr>
+          <m:e>
+            <m:r>
+              <w:rPr>
+                <w:rFonts w:ascii="Cambria Math" w:hAnsi="Cambria Math"/>
+              </w:rPr>
+              <m:t>O</m:t>
+            </m:r>
+          </m:e>
+          <m:sub>
+            <m:r>
+              <w:rPr>
+                <w:rFonts w:ascii="Cambria Math" w:hAnsi="Cambria Math"/>
+              </w:rPr>
+              <m:t>2</m:t>
+            </m:r>
+          </m:sub>
+        </m:sSub>
+      </m:oMath>
+      <w:r>
+        <w:t xml:space="preserve">) must be provided. If </w:t>
+      </w:r>
+      <m:oMath>
+        <m:r>
+          <w:rPr>
+            <w:rFonts w:ascii="Cambria Math" w:hAnsi="Cambria Math"/>
+          </w:rPr>
+          <m:t>R</m:t>
+        </m:r>
+        <m:sSub>
+          <m:sSubPr>
+            <m:ctrlPr>
+              <w:rPr>
+                <w:rFonts w:ascii="Cambria Math" w:hAnsi="Cambria Math"/>
+              </w:rPr>
+            </m:ctrlPr>
+          </m:sSubPr>
+          <m:e>
+            <m:r>
+              <w:rPr>
+                <w:rFonts w:ascii="Cambria Math" w:hAnsi="Cambria Math"/>
+              </w:rPr>
+              <m:t>O</m:t>
+            </m:r>
+          </m:e>
+          <m:sub>
+            <m:r>
+              <w:rPr>
+                <w:rFonts w:ascii="Cambria Math" w:hAnsi="Cambria Math"/>
+              </w:rPr>
+              <m:t>2</m:t>
+            </m:r>
+          </m:sub>
+        </m:sSub>
+      </m:oMath>
+      <w:r>
+        <w:t xml:space="preserve"> has not been calculated, </w:t>
+      </w:r>
+      <w:proofErr w:type="spellStart"/>
+      <w:proofErr w:type="gramStart"/>
       <w:r>
         <w:rPr>
           <w:rStyle w:val="VerbatimChar"/>
         </w:rPr>
-        <w:t>auto.rate()</w:t>
-      </w:r>
+        <w:t>pcrit</w:t>
+      </w:r>
+      <w:proofErr w:type="spellEnd"/>
+      <w:r>
+        <w:rPr>
+          <w:rStyle w:val="VerbatimChar"/>
+        </w:rPr>
+        <w:t>(</w:t>
+      </w:r>
+      <w:proofErr w:type="gramEnd"/>
+      <w:r>
+        <w:rPr>
+          <w:rStyle w:val="VerbatimChar"/>
+        </w:rPr>
+        <w:t>)</w:t>
+      </w:r>
+      <w:r>
+        <w:t xml:space="preserve"> can automatically perform a rolling regression directly from raw </w:t>
+      </w:r>
+      <w:proofErr w:type="spellStart"/>
+      <w:r>
+        <w:t>respirometry</w:t>
+      </w:r>
+      <w:proofErr w:type="spellEnd"/>
+      <w:r>
+        <w:t xml:space="preserve"> data to generate the data and arrange it against </w:t>
+      </w:r>
+      <m:oMath>
+        <m:r>
+          <w:rPr>
+            <w:rFonts w:ascii="Cambria Math" w:hAnsi="Cambria Math"/>
+          </w:rPr>
+          <m:t>P</m:t>
+        </m:r>
+        <m:sSub>
+          <m:sSubPr>
+            <m:ctrlPr>
+              <w:rPr>
+                <w:rFonts w:ascii="Cambria Math" w:hAnsi="Cambria Math"/>
+              </w:rPr>
+            </m:ctrlPr>
+          </m:sSubPr>
+          <m:e>
+            <m:r>
+              <w:rPr>
+                <w:rFonts w:ascii="Cambria Math" w:hAnsi="Cambria Math"/>
+              </w:rPr>
+              <m:t>O</m:t>
+            </m:r>
+          </m:e>
+          <m:sub>
+            <m:r>
+              <w:rPr>
+                <w:rFonts w:ascii="Cambria Math" w:hAnsi="Cambria Math"/>
+              </w:rPr>
+              <m:t>2</m:t>
+            </m:r>
+          </m:sub>
+        </m:sSub>
+      </m:oMath>
+      <w:r>
+        <w:t>, and then use one of the two methods to estimate the value (Fig. 4).</w:t>
+      </w:r>
+    </w:p>
+    <w:p>
+      <w:pPr>
+        <w:pStyle w:val="Heading1"/>
+      </w:pPr>
+      <w:bookmarkStart w:id="7" w:name="converting-units-of-ro_2-to-vo_2-and-mo_"/>
+      <w:bookmarkEnd w:id="7"/>
+      <w:r>
+        <w:t xml:space="preserve">Converting units of </w:t>
+      </w:r>
+      <m:oMath>
+        <m:r>
+          <m:rPr>
+            <m:sty m:val="bi"/>
+          </m:rPr>
+          <w:rPr>
+            <w:rFonts w:ascii="Cambria Math" w:hAnsi="Cambria Math"/>
+          </w:rPr>
+          <m:t>R</m:t>
+        </m:r>
+        <m:sSub>
+          <m:sSubPr>
+            <m:ctrlPr>
+              <w:rPr>
+                <w:rFonts w:ascii="Cambria Math" w:hAnsi="Cambria Math"/>
+              </w:rPr>
+            </m:ctrlPr>
+          </m:sSubPr>
+          <m:e>
+            <m:r>
+              <m:rPr>
+                <m:sty m:val="bi"/>
+              </m:rPr>
+              <w:rPr>
+                <w:rFonts w:ascii="Cambria Math" w:hAnsi="Cambria Math"/>
+              </w:rPr>
+              <m:t>O</m:t>
+            </m:r>
+          </m:e>
+          <m:sub>
+            <m:r>
+              <m:rPr>
+                <m:sty m:val="bi"/>
+              </m:rPr>
+              <w:rPr>
+                <w:rFonts w:ascii="Cambria Math" w:hAnsi="Cambria Math"/>
+              </w:rPr>
+              <m:t>2</m:t>
+            </m:r>
+          </m:sub>
+        </m:sSub>
+      </m:oMath>
+      <w:r>
+        <w:t xml:space="preserve"> to </w:t>
+      </w:r>
+      <m:oMath>
+        <m:r>
+          <m:rPr>
+            <m:sty m:val="bi"/>
+          </m:rPr>
+          <w:rPr>
+            <w:rFonts w:ascii="Cambria Math" w:hAnsi="Cambria Math"/>
+          </w:rPr>
+          <m:t>V</m:t>
+        </m:r>
+        <m:sSub>
+          <m:sSubPr>
+            <m:ctrlPr>
+              <w:rPr>
+                <w:rFonts w:ascii="Cambria Math" w:hAnsi="Cambria Math"/>
+              </w:rPr>
+            </m:ctrlPr>
+          </m:sSubPr>
+          <m:e>
+            <m:r>
+              <m:rPr>
+                <m:sty m:val="bi"/>
+              </m:rPr>
+              <w:rPr>
+                <w:rFonts w:ascii="Cambria Math" w:hAnsi="Cambria Math"/>
+              </w:rPr>
+              <m:t>O</m:t>
+            </m:r>
+          </m:e>
+          <m:sub>
+            <m:r>
+              <m:rPr>
+                <m:sty m:val="bi"/>
+              </m:rPr>
+              <w:rPr>
+                <w:rFonts w:ascii="Cambria Math" w:hAnsi="Cambria Math"/>
+              </w:rPr>
+              <m:t>2</m:t>
+            </m:r>
+          </m:sub>
+        </m:sSub>
+      </m:oMath>
       <w:r>
         <w:t xml:space="preserve"> and </w:t>
       </w:r>
+      <m:oMath>
+        <m:r>
+          <m:rPr>
+            <m:sty m:val="bi"/>
+          </m:rPr>
+          <w:rPr>
+            <w:rFonts w:ascii="Cambria Math" w:hAnsi="Cambria Math"/>
+          </w:rPr>
+          <m:t>M</m:t>
+        </m:r>
+        <m:sSub>
+          <m:sSubPr>
+            <m:ctrlPr>
+              <w:rPr>
+                <w:rFonts w:ascii="Cambria Math" w:hAnsi="Cambria Math"/>
+              </w:rPr>
+            </m:ctrlPr>
+          </m:sSubPr>
+          <m:e>
+            <m:r>
+              <m:rPr>
+                <m:sty m:val="bi"/>
+              </m:rPr>
+              <w:rPr>
+                <w:rFonts w:ascii="Cambria Math" w:hAnsi="Cambria Math"/>
+              </w:rPr>
+              <m:t>O</m:t>
+            </m:r>
+          </m:e>
+          <m:sub>
+            <m:r>
+              <m:rPr>
+                <m:sty m:val="bi"/>
+              </m:rPr>
+              <w:rPr>
+                <w:rFonts w:ascii="Cambria Math" w:hAnsi="Cambria Math"/>
+              </w:rPr>
+              <m:t>2</m:t>
+            </m:r>
+          </m:sub>
+        </m:sSub>
+      </m:oMath>
+    </w:p>
+    <w:p>
+      <w:pPr>
+        <w:pStyle w:val="FirstParagraph"/>
+      </w:pPr>
+      <w:r>
+        <w:t xml:space="preserve">For </w:t>
+      </w:r>
+      <w:proofErr w:type="spellStart"/>
+      <w:r>
+        <w:t>delibrate</w:t>
+      </w:r>
+      <w:proofErr w:type="spellEnd"/>
+      <w:r>
+        <w:t xml:space="preserve"> reasons, units of measurements are not used in any of the functions </w:t>
+      </w:r>
+      <w:proofErr w:type="spellStart"/>
+      <w:proofErr w:type="gramStart"/>
       <w:r>
         <w:rPr>
           <w:rStyle w:val="VerbatimChar"/>
         </w:rPr>
-        <w:t>pcrit()</w:t>
+        <w:t>calc.bg.rate</w:t>
+      </w:r>
+      <w:proofErr w:type="spellEnd"/>
+      <w:proofErr w:type="gramEnd"/>
+      <w:r>
+        <w:rPr>
+          <w:rStyle w:val="VerbatimChar"/>
+        </w:rPr>
+        <w:t>()</w:t>
+      </w:r>
+      <w:r>
+        <w:t xml:space="preserve">, </w:t>
+      </w:r>
+      <w:proofErr w:type="spellStart"/>
+      <w:r>
+        <w:rPr>
+          <w:rStyle w:val="VerbatimChar"/>
+        </w:rPr>
+        <w:t>calc.rate</w:t>
+      </w:r>
+      <w:proofErr w:type="spellEnd"/>
+      <w:r>
+        <w:rPr>
+          <w:rStyle w:val="VerbatimChar"/>
+        </w:rPr>
+        <w:t>()</w:t>
+      </w:r>
+      <w:r>
+        <w:t xml:space="preserve">, </w:t>
+      </w:r>
+      <w:proofErr w:type="spellStart"/>
+      <w:r>
+        <w:rPr>
+          <w:rStyle w:val="VerbatimChar"/>
+        </w:rPr>
+        <w:t>auto.rate</w:t>
+      </w:r>
+      <w:proofErr w:type="spellEnd"/>
+      <w:r>
+        <w:rPr>
+          <w:rStyle w:val="VerbatimChar"/>
+        </w:rPr>
+        <w:t>()</w:t>
+      </w:r>
+      <w:r>
+        <w:t xml:space="preserve">, </w:t>
+      </w:r>
+      <w:proofErr w:type="spellStart"/>
+      <w:r>
+        <w:rPr>
+          <w:rStyle w:val="VerbatimChar"/>
+        </w:rPr>
+        <w:t>calc.rate.ft</w:t>
+      </w:r>
+      <w:proofErr w:type="spellEnd"/>
+      <w:r>
+        <w:rPr>
+          <w:rStyle w:val="VerbatimChar"/>
+        </w:rPr>
+        <w:t>()</w:t>
+      </w:r>
+      <w:r>
+        <w:t xml:space="preserve"> and </w:t>
+      </w:r>
+      <w:proofErr w:type="spellStart"/>
+      <w:r>
+        <w:rPr>
+          <w:rStyle w:val="VerbatimChar"/>
+        </w:rPr>
+        <w:t>pcrit</w:t>
+      </w:r>
+      <w:proofErr w:type="spellEnd"/>
+      <w:r>
+        <w:rPr>
+          <w:rStyle w:val="VerbatimChar"/>
+        </w:rPr>
+        <w:t>()</w:t>
+      </w:r>
+      <w:r>
+        <w:t xml:space="preserve">. Instead, two functions, </w:t>
+      </w:r>
+      <w:r>
+        <w:rPr>
+          <w:rStyle w:val="VerbatimChar"/>
+        </w:rPr>
+        <w:t>convert.do</w:t>
+      </w:r>
+      <w:r>
+        <w:t xml:space="preserve"> and </w:t>
+      </w:r>
+      <w:proofErr w:type="gramStart"/>
+      <w:r>
+        <w:rPr>
+          <w:rStyle w:val="VerbatimChar"/>
+        </w:rPr>
+        <w:t>calc.mo2(</w:t>
+      </w:r>
+      <w:proofErr w:type="gramEnd"/>
+      <w:r>
+        <w:rPr>
+          <w:rStyle w:val="VerbatimChar"/>
+        </w:rPr>
+        <w:t>)</w:t>
+      </w:r>
+      <w:r>
+        <w:t xml:space="preserve">, need to be called separately to convert units and to perform volumetric or mass-specific scaling. This unique approach has the advantage of allowing us to perform "dimensionless" rate calculations for data that may not be fully supported by the entire </w:t>
+      </w:r>
+      <w:proofErr w:type="spellStart"/>
+      <w:r>
+        <w:rPr>
+          <w:rStyle w:val="VerbatimChar"/>
+        </w:rPr>
+        <w:t>respR</w:t>
+      </w:r>
+      <w:proofErr w:type="spellEnd"/>
+      <w:r>
+        <w:t xml:space="preserve"> workflow. For example, measurements of respiration can be scaled to surface area (diatoms, </w:t>
+      </w:r>
+      <w:proofErr w:type="spellStart"/>
+      <w:r>
+        <w:t>Iversen</w:t>
+      </w:r>
+      <w:proofErr w:type="spellEnd"/>
+      <w:r>
+        <w:t xml:space="preserve"> &amp; </w:t>
+      </w:r>
+      <w:proofErr w:type="spellStart"/>
+      <w:r>
+        <w:t>Ploug</w:t>
+      </w:r>
+      <w:proofErr w:type="spellEnd"/>
+      <w:r>
+        <w:t xml:space="preserve">, 2013, </w:t>
+      </w:r>
+      <w:proofErr w:type="spellStart"/>
+      <w:r>
+        <w:t>Naumann</w:t>
+      </w:r>
+      <w:proofErr w:type="spellEnd"/>
+      <w:r>
+        <w:t xml:space="preserve"> et al., 2014), volume (copepod eggs, </w:t>
+      </w:r>
+      <w:proofErr w:type="spellStart"/>
+      <w:r>
+        <w:t>Hammervold</w:t>
+      </w:r>
+      <w:proofErr w:type="spellEnd"/>
+      <w:r>
+        <w:t xml:space="preserve"> et al., 2015), or density (sea urchin larvae, </w:t>
+      </w:r>
+      <w:proofErr w:type="spellStart"/>
+      <w:r>
+        <w:t>Stumpp</w:t>
+      </w:r>
+      <w:proofErr w:type="spellEnd"/>
+      <w:r>
+        <w:t xml:space="preserve"> et al., 2011).</w:t>
+      </w:r>
+    </w:p>
+    <w:p>
+      <w:pPr>
+        <w:pStyle w:val="BodyText"/>
+      </w:pPr>
+      <w:r>
+        <w:t xml:space="preserve">Further, although we have </w:t>
+      </w:r>
+      <w:proofErr w:type="spellStart"/>
+      <w:r>
+        <w:t>endeavoured</w:t>
+      </w:r>
+      <w:proofErr w:type="spellEnd"/>
+      <w:r>
+        <w:t xml:space="preserve"> to provide the most commonly used units for </w:t>
+      </w:r>
+      <m:oMath>
+        <m:r>
+          <w:rPr>
+            <w:rFonts w:ascii="Cambria Math" w:hAnsi="Cambria Math"/>
+          </w:rPr>
+          <m:t>P</m:t>
+        </m:r>
+        <m:sSub>
+          <m:sSubPr>
+            <m:ctrlPr>
+              <w:rPr>
+                <w:rFonts w:ascii="Cambria Math" w:hAnsi="Cambria Math"/>
+              </w:rPr>
+            </m:ctrlPr>
+          </m:sSubPr>
+          <m:e>
+            <m:r>
+              <w:rPr>
+                <w:rFonts w:ascii="Cambria Math" w:hAnsi="Cambria Math"/>
+              </w:rPr>
+              <m:t>O</m:t>
+            </m:r>
+          </m:e>
+          <m:sub>
+            <m:r>
+              <w:rPr>
+                <w:rFonts w:ascii="Cambria Math" w:hAnsi="Cambria Math"/>
+              </w:rPr>
+              <m:t>2</m:t>
+            </m:r>
+          </m:sub>
+        </m:sSub>
+      </m:oMath>
+      <w:r>
+        <w:t xml:space="preserve"> measurements, some users may still</w:t>
+      </w:r>
+    </w:p>
+    <w:p>
+      <w:pPr>
+        <w:pStyle w:val="Heading1"/>
+      </w:pPr>
+      <w:bookmarkStart w:id="8" w:name="reproducibility-and-data-accesibility"/>
+      <w:bookmarkEnd w:id="8"/>
+      <w:r>
+        <w:t xml:space="preserve">Reproducibility and data </w:t>
+      </w:r>
+      <w:proofErr w:type="spellStart"/>
+      <w:r>
+        <w:t>accesibility</w:t>
+      </w:r>
+      <w:proofErr w:type="spellEnd"/>
+    </w:p>
+    <w:p>
+      <w:pPr>
+        <w:pStyle w:val="FirstParagraph"/>
+      </w:pPr>
+      <w:r>
+        <w:t xml:space="preserve">We have ensured that any computational analysis performed by </w:t>
+      </w:r>
+      <w:proofErr w:type="spellStart"/>
+      <w:r>
+        <w:rPr>
+          <w:rStyle w:val="VerbatimChar"/>
+        </w:rPr>
+        <w:t>respR</w:t>
+      </w:r>
+      <w:proofErr w:type="spellEnd"/>
+      <w:r>
+        <w:t xml:space="preserve"> are fully reproducible. All main functions produce an output object of class </w:t>
+      </w:r>
+      <w:r>
+        <w:rPr>
+          <w:rStyle w:val="VerbatimChar"/>
+        </w:rPr>
+        <w:t>list</w:t>
+      </w:r>
+      <w:r>
+        <w:t>, which contains all the data and variables needed to re-</w:t>
+      </w:r>
+      <w:proofErr w:type="spellStart"/>
+      <w:r>
+        <w:t>analyse</w:t>
+      </w:r>
+      <w:proofErr w:type="spellEnd"/>
+      <w:r>
+        <w:t xml:space="preserve"> the results, within R or in other software.</w:t>
+      </w:r>
+    </w:p>
+    <w:p>
+      <w:pPr>
+        <w:pStyle w:val="Heading1"/>
+      </w:pPr>
+      <w:bookmarkStart w:id="9" w:name="concluding-remarks-and-future-improvemen"/>
+      <w:bookmarkEnd w:id="9"/>
+      <w:r>
+        <w:t>Concluding remarks and future improvements</w:t>
+      </w:r>
+    </w:p>
+    <w:p>
+      <w:pPr>
+        <w:rPr>
+          <w:rFonts w:ascii="Helvetica Neue" w:eastAsiaTheme="majorEastAsia" w:hAnsi="Helvetica Neue" w:cstheme="majorBidi"/>
+          <w:b/>
+          <w:bCs/>
+          <w:color w:val="000000" w:themeColor="text1"/>
+          <w:sz w:val="32"/>
+          <w:szCs w:val="32"/>
+        </w:rPr>
+      </w:pPr>
+      <w:bookmarkStart w:id="10" w:name="tables-figures"/>
+      <w:bookmarkEnd w:id="10"/>
+      <w:r>
+        <w:br w:type="page"/>
+      </w:r>
+    </w:p>
+    <w:p>
+      <w:pPr>
+        <w:pStyle w:val="Heading1"/>
+      </w:pPr>
+      <w:r>
+        <w:lastRenderedPageBreak/>
+        <w:t>Tables &amp; Figures</w:t>
+      </w:r>
+    </w:p>
+    <w:p>
+      <w:pPr>
+        <w:pStyle w:val="FirstParagraph"/>
+      </w:pPr>
+      <w:r>
+        <w:rPr>
+          <w:b/>
+        </w:rPr>
+        <w:t>Table 1.</w:t>
+      </w:r>
+      <w:r>
+        <w:t xml:space="preserve"> Main functions available in </w:t>
+      </w:r>
+      <w:proofErr w:type="spellStart"/>
+      <w:r>
+        <w:rPr>
+          <w:rStyle w:val="VerbatimChar"/>
+        </w:rPr>
+        <w:t>respR</w:t>
+      </w:r>
+      <w:proofErr w:type="spellEnd"/>
+      <w:r>
+        <w:t>.</w:t>
+      </w:r>
+    </w:p>
+    <w:tbl>
+      <w:tblPr>
+        <w:tblW w:w="3541" w:type="pct"/>
+        <w:tblLook w:val="07E0" w:firstRow="1" w:lastRow="1" w:firstColumn="1" w:lastColumn="1" w:noHBand="1" w:noVBand="1"/>
+      </w:tblPr>
+      <w:tblGrid>
+        <w:gridCol w:w="1910"/>
+        <w:gridCol w:w="4719"/>
+      </w:tblGrid>
+      <w:tr>
+        <w:tc>
+          <w:tcPr>
+            <w:tcW w:w="0" w:type="auto"/>
+            <w:tcBorders>
+              <w:bottom w:val="single" w:sz="0" w:space="0" w:color="auto"/>
+            </w:tcBorders>
+            <w:vAlign w:val="bottom"/>
+          </w:tcPr>
+          <w:p>
+            <w:pPr>
+              <w:pStyle w:val="Compact"/>
+            </w:pPr>
+            <w:r>
+              <w:t>Function</w:t>
+            </w:r>
+          </w:p>
+        </w:tc>
+        <w:tc>
+          <w:tcPr>
+            <w:tcW w:w="0" w:type="auto"/>
+            <w:tcBorders>
+              <w:bottom w:val="single" w:sz="0" w:space="0" w:color="auto"/>
+            </w:tcBorders>
+            <w:vAlign w:val="bottom"/>
+          </w:tcPr>
+          <w:p>
+            <w:pPr>
+              <w:pStyle w:val="Compact"/>
+            </w:pPr>
+            <w:r>
+              <w:t>Description</w:t>
+            </w:r>
+          </w:p>
+        </w:tc>
+      </w:tr>
+      <w:tr>
+        <w:tc>
+          <w:tcPr>
+            <w:tcW w:w="0" w:type="auto"/>
+          </w:tcPr>
+          <w:p>
+            <w:pPr>
+              <w:pStyle w:val="Compact"/>
+            </w:pPr>
+            <w:proofErr w:type="spellStart"/>
+            <w:proofErr w:type="gramStart"/>
+            <w:r>
+              <w:rPr>
+                <w:rStyle w:val="VerbatimChar"/>
+              </w:rPr>
+              <w:t>check.input</w:t>
+            </w:r>
+            <w:proofErr w:type="spellEnd"/>
+            <w:proofErr w:type="gramEnd"/>
+            <w:r>
+              <w:rPr>
+                <w:rStyle w:val="VerbatimChar"/>
+              </w:rPr>
+              <w:t>()</w:t>
+            </w:r>
+          </w:p>
+        </w:tc>
+        <w:tc>
+          <w:tcPr>
+            <w:tcW w:w="0" w:type="auto"/>
+          </w:tcPr>
+          <w:p>
+            <w:pPr>
+              <w:pStyle w:val="Compact"/>
+            </w:pPr>
+            <w:r>
+              <w:t>Check data frame for structural errors that affect further analysis.</w:t>
+            </w:r>
+          </w:p>
+        </w:tc>
+      </w:tr>
+      <w:tr>
+        <w:tc>
+          <w:tcPr>
+            <w:tcW w:w="0" w:type="auto"/>
+          </w:tcPr>
+          <w:p>
+            <w:pPr>
+              <w:pStyle w:val="Compact"/>
+            </w:pPr>
+            <w:proofErr w:type="spellStart"/>
+            <w:proofErr w:type="gramStart"/>
+            <w:r>
+              <w:rPr>
+                <w:rStyle w:val="VerbatimChar"/>
+              </w:rPr>
+              <w:t>calc.bg.rate</w:t>
+            </w:r>
+            <w:proofErr w:type="spellEnd"/>
+            <w:proofErr w:type="gramEnd"/>
+            <w:r>
+              <w:rPr>
+                <w:rStyle w:val="VerbatimChar"/>
+              </w:rPr>
+              <w:t>()</w:t>
+            </w:r>
+          </w:p>
+        </w:tc>
+        <w:tc>
+          <w:tcPr>
+            <w:tcW w:w="0" w:type="auto"/>
+          </w:tcPr>
+          <w:p>
+            <w:pPr>
+              <w:pStyle w:val="Compact"/>
+            </w:pPr>
+            <w:r>
+              <w:t>Calculate background RO</w:t>
+            </w:r>
+            <w:r>
+              <w:rPr>
+                <w:vertAlign w:val="subscript"/>
+              </w:rPr>
+              <w:t>2</w:t>
+            </w:r>
+            <w:r>
+              <w:t xml:space="preserve"> from one or more data columns.</w:t>
+            </w:r>
+          </w:p>
+        </w:tc>
+      </w:tr>
+      <w:tr>
+        <w:tc>
+          <w:tcPr>
+            <w:tcW w:w="0" w:type="auto"/>
+          </w:tcPr>
+          <w:p>
+            <w:pPr>
+              <w:pStyle w:val="Compact"/>
+            </w:pPr>
+            <w:proofErr w:type="spellStart"/>
+            <w:proofErr w:type="gramStart"/>
+            <w:r>
+              <w:rPr>
+                <w:rStyle w:val="VerbatimChar"/>
+              </w:rPr>
+              <w:t>calc.rate</w:t>
+            </w:r>
+            <w:proofErr w:type="spellEnd"/>
+            <w:proofErr w:type="gramEnd"/>
+            <w:r>
+              <w:rPr>
+                <w:rStyle w:val="VerbatimChar"/>
+              </w:rPr>
+              <w:t>()</w:t>
+            </w:r>
+          </w:p>
+        </w:tc>
+        <w:tc>
+          <w:tcPr>
+            <w:tcW w:w="0" w:type="auto"/>
+          </w:tcPr>
+          <w:p>
+            <w:pPr>
+              <w:pStyle w:val="Compact"/>
+            </w:pPr>
+            <w:r>
+              <w:t>Calculate background RO</w:t>
+            </w:r>
+            <w:r>
+              <w:rPr>
+                <w:vertAlign w:val="subscript"/>
+              </w:rPr>
+              <w:t>2</w:t>
+            </w:r>
+            <w:r>
+              <w:t xml:space="preserve"> from one or more data columns.</w:t>
+            </w:r>
+          </w:p>
+        </w:tc>
+      </w:tr>
+      <w:tr>
+        <w:tc>
+          <w:tcPr>
+            <w:tcW w:w="0" w:type="auto"/>
+          </w:tcPr>
+          <w:p>
+            <w:pPr>
+              <w:pStyle w:val="Compact"/>
+            </w:pPr>
+            <w:proofErr w:type="spellStart"/>
+            <w:proofErr w:type="gramStart"/>
+            <w:r>
+              <w:rPr>
+                <w:rStyle w:val="VerbatimChar"/>
+              </w:rPr>
+              <w:t>auto.rate</w:t>
+            </w:r>
+            <w:proofErr w:type="spellEnd"/>
+            <w:proofErr w:type="gramEnd"/>
+            <w:r>
+              <w:rPr>
+                <w:rStyle w:val="VerbatimChar"/>
+              </w:rPr>
+              <w:t>()</w:t>
+            </w:r>
+          </w:p>
+        </w:tc>
+        <w:tc>
+          <w:tcPr>
+            <w:tcW w:w="0" w:type="auto"/>
+          </w:tcPr>
+          <w:p>
+            <w:pPr>
+              <w:pStyle w:val="Compact"/>
+            </w:pPr>
+            <w:r>
+              <w:t>Calculate BMR, MMR, "interval" rate, or "best-fit" rate.</w:t>
+            </w:r>
+          </w:p>
+        </w:tc>
+      </w:tr>
+      <w:tr>
+        <w:tc>
+          <w:tcPr>
+            <w:tcW w:w="0" w:type="auto"/>
+          </w:tcPr>
+          <w:p>
+            <w:pPr>
+              <w:pStyle w:val="Compact"/>
+            </w:pPr>
+            <w:proofErr w:type="gramStart"/>
+            <w:r>
+              <w:rPr>
+                <w:rStyle w:val="VerbatimChar"/>
+              </w:rPr>
+              <w:t>calc.mo2(</w:t>
+            </w:r>
+            <w:proofErr w:type="gramEnd"/>
+            <w:r>
+              <w:rPr>
+                <w:rStyle w:val="VerbatimChar"/>
+              </w:rPr>
+              <w:t>)</w:t>
+            </w:r>
+          </w:p>
+        </w:tc>
+        <w:tc>
+          <w:tcPr>
+            <w:tcW w:w="0" w:type="auto"/>
+          </w:tcPr>
+          <w:p>
+            <w:pPr>
+              <w:pStyle w:val="Compact"/>
+            </w:pPr>
+            <w:r>
+              <w:t>Convert R</w:t>
+            </w:r>
+            <w:r>
+              <w:rPr>
+                <w:vertAlign w:val="subscript"/>
+              </w:rPr>
+              <w:t>O2</w:t>
+            </w:r>
+            <w:r>
+              <w:t xml:space="preserve"> values to volume- and/or mass-specific MO</w:t>
+            </w:r>
+            <w:r>
+              <w:rPr>
+                <w:vertAlign w:val="subscript"/>
+              </w:rPr>
+              <w:t>2</w:t>
+            </w:r>
+            <w:r>
+              <w:t>.</w:t>
+            </w:r>
+          </w:p>
+        </w:tc>
+      </w:tr>
+      <w:tr>
+        <w:tc>
+          <w:tcPr>
+            <w:tcW w:w="0" w:type="auto"/>
+          </w:tcPr>
+          <w:p>
+            <w:pPr>
+              <w:pStyle w:val="Compact"/>
+            </w:pPr>
+            <w:proofErr w:type="spellStart"/>
+            <w:proofErr w:type="gramStart"/>
+            <w:r>
+              <w:rPr>
+                <w:rStyle w:val="VerbatimChar"/>
+              </w:rPr>
+              <w:t>pcrit</w:t>
+            </w:r>
+            <w:proofErr w:type="spellEnd"/>
+            <w:r>
+              <w:rPr>
+                <w:rStyle w:val="VerbatimChar"/>
+              </w:rPr>
+              <w:t>(</w:t>
+            </w:r>
+            <w:proofErr w:type="gramEnd"/>
+            <w:r>
+              <w:rPr>
+                <w:rStyle w:val="VerbatimChar"/>
+              </w:rPr>
+              <w:t>)</w:t>
+            </w:r>
+          </w:p>
+        </w:tc>
+        <w:tc>
+          <w:tcPr>
+            <w:tcW w:w="0" w:type="auto"/>
+          </w:tcPr>
+          <w:p>
+            <w:pPr>
+              <w:pStyle w:val="Compact"/>
+            </w:pPr>
+            <w:r>
+              <w:t xml:space="preserve">Calculate critical oxygen tension as described in Yeager &amp; </w:t>
+            </w:r>
+            <w:proofErr w:type="spellStart"/>
+            <w:r>
+              <w:t>Ultsch</w:t>
+            </w:r>
+            <w:proofErr w:type="spellEnd"/>
+            <w:r>
+              <w:t xml:space="preserve"> (1989).</w:t>
+            </w:r>
+          </w:p>
+        </w:tc>
+      </w:tr>
+      <w:tr>
+        <w:tc>
+          <w:tcPr>
+            <w:tcW w:w="0" w:type="auto"/>
+          </w:tcPr>
+          <w:p>
+            <w:pPr>
+              <w:pStyle w:val="Compact"/>
+            </w:pPr>
+            <w:proofErr w:type="gramStart"/>
+            <w:r>
+              <w:rPr>
+                <w:rStyle w:val="VerbatimChar"/>
+              </w:rPr>
+              <w:t>subsample(</w:t>
+            </w:r>
+            <w:proofErr w:type="gramEnd"/>
+            <w:r>
+              <w:rPr>
+                <w:rStyle w:val="VerbatimChar"/>
+              </w:rPr>
+              <w:t>)</w:t>
+            </w:r>
+          </w:p>
+        </w:tc>
+        <w:tc>
+          <w:tcPr>
+            <w:tcW w:w="0" w:type="auto"/>
+          </w:tcPr>
+          <w:p>
+            <w:pPr>
+              <w:pStyle w:val="Compact"/>
+            </w:pPr>
+            <w:r>
+              <w:t>Reduce the size of a large data frame by extracting every n-</w:t>
+            </w:r>
+            <w:proofErr w:type="spellStart"/>
+            <w:r>
+              <w:t>th</w:t>
+            </w:r>
+            <w:proofErr w:type="spellEnd"/>
+            <w:r>
+              <w:t xml:space="preserve"> row.</w:t>
+            </w:r>
+          </w:p>
+        </w:tc>
+      </w:tr>
+      <w:tr>
+        <w:tc>
+          <w:tcPr>
+            <w:tcW w:w="0" w:type="auto"/>
+          </w:tcPr>
+          <w:p>
+            <w:pPr>
+              <w:pStyle w:val="Compact"/>
+            </w:pPr>
+            <w:proofErr w:type="gramStart"/>
+            <w:r>
+              <w:rPr>
+                <w:rStyle w:val="VerbatimChar"/>
+              </w:rPr>
+              <w:t>convert.do(</w:t>
+            </w:r>
+            <w:proofErr w:type="gramEnd"/>
+            <w:r>
+              <w:rPr>
+                <w:rStyle w:val="VerbatimChar"/>
+              </w:rPr>
+              <w:t>)</w:t>
+            </w:r>
+          </w:p>
+        </w:tc>
+        <w:tc>
+          <w:tcPr>
+            <w:tcW w:w="0" w:type="auto"/>
+          </w:tcPr>
+          <w:p>
+            <w:pPr>
+              <w:pStyle w:val="Compact"/>
+            </w:pPr>
+            <w:r>
+              <w:t>Convert between units of RO2 (not MO2).</w:t>
+            </w:r>
+          </w:p>
+        </w:tc>
+      </w:tr>
+    </w:tbl>
+    <w:p>
+      <w:pPr>
+        <w:pStyle w:val="BodyText"/>
+      </w:pPr>
+    </w:p>
+    <w:p>
+      <w:pPr>
+        <w:rPr>
+          <w:rFonts w:ascii="Times New Roman" w:hAnsi="Times New Roman" w:cs="Times New Roman"/>
+        </w:rPr>
+      </w:pPr>
+      <w:r>
+        <w:br w:type="page"/>
+      </w:r>
+    </w:p>
+    <w:p>
+      <w:pPr>
+        <w:pStyle w:val="BodyText"/>
+      </w:pPr>
+      <w:r>
+        <w:rPr>
+          <w:noProof/>
+          <w:lang w:val="en-GB" w:eastAsia="en-GB"/>
+        </w:rPr>
+        <w:lastRenderedPageBreak/>
+        <w:drawing>
+          <wp:inline distT="0" distB="0" distL="0" distR="0" wp14:anchorId="10395763" wp14:editId="02DA30CF">
+            <wp:extent cx="5943600" cy="3532057"/>
+            <wp:effectExtent l="0" t="0" r="0" b="0"/>
+            <wp:docPr id="1" name="Picture"/>
+            <wp:cNvGraphicFramePr/>
+            <a:graphic xmlns:a="http://schemas.openxmlformats.org/drawingml/2006/main">
+              <a:graphicData uri="http://schemas.openxmlformats.org/drawingml/2006/picture">
+                <pic:pic xmlns:pic="http://schemas.openxmlformats.org/drawingml/2006/picture">
+                  <pic:nvPicPr>
+                    <pic:cNvPr id="0" name="Picture" descr="figs/fig1.png"/>
+                    <pic:cNvPicPr>
+                      <a:picLocks noChangeAspect="1" noChangeArrowheads="1"/>
+                    </pic:cNvPicPr>
+                  </pic:nvPicPr>
+                  <pic:blipFill>
+                    <a:blip r:embed="rId10"/>
+                    <a:stretch>
+                      <a:fillRect/>
+                    </a:stretch>
+                  </pic:blipFill>
+                  <pic:spPr bwMode="auto">
+                    <a:xfrm>
+                      <a:off x="0" y="0"/>
+                      <a:ext cx="5943600" cy="3532057"/>
+                    </a:xfrm>
+                    <a:prstGeom prst="rect">
+                      <a:avLst/>
+                    </a:prstGeom>
+                    <a:noFill/>
+                    <a:ln w="9525">
+                      <a:noFill/>
+                      <a:headEnd/>
+                      <a:tailEnd/>
+                    </a:ln>
+                  </pic:spPr>
+                </pic:pic>
+              </a:graphicData>
+            </a:graphic>
+          </wp:inline>
+        </w:drawing>
+      </w:r>
+    </w:p>
+    <w:p>
+      <w:pPr>
+        <w:pStyle w:val="BodyText"/>
+      </w:pPr>
+      <w:r>
+        <w:rPr>
+          <w:b/>
+        </w:rPr>
+        <w:t>Fig. 1.</w:t>
+      </w:r>
+      <w:r>
+        <w:t xml:space="preserve"> Diagram showing a typical workflow in the analysis of </w:t>
+      </w:r>
+      <w:proofErr w:type="spellStart"/>
+      <w:r>
+        <w:t>respirometry</w:t>
+      </w:r>
+      <w:proofErr w:type="spellEnd"/>
+      <w:r>
+        <w:t xml:space="preserve"> data using </w:t>
+      </w:r>
+      <w:proofErr w:type="spellStart"/>
+      <w:r>
+        <w:rPr>
+          <w:rStyle w:val="VerbatimChar"/>
+        </w:rPr>
+        <w:t>respR</w:t>
+      </w:r>
+      <w:proofErr w:type="spellEnd"/>
+      <w:r>
+        <w:t xml:space="preserve">. Data is first checked for errors before the main functions are used to extract and </w:t>
+      </w:r>
+      <w:proofErr w:type="spellStart"/>
+      <w:r>
+        <w:t>analyse</w:t>
+      </w:r>
+      <w:proofErr w:type="spellEnd"/>
+      <w:r>
+        <w:t xml:space="preserve"> segments of the data. </w:t>
+      </w:r>
+      <w:proofErr w:type="spellStart"/>
+      <w:r>
+        <w:t>Summarised</w:t>
+      </w:r>
+      <w:proofErr w:type="spellEnd"/>
+      <w:r>
+        <w:t xml:space="preserve"> results and diagnostic plots provide immediate visual feedback on the outcome of the analyses. Once the rate estimates are obtained, they can be converted into volume and/or mass-specific rates.</w:t>
+      </w:r>
+    </w:p>
+    <w:p>
+      <w:pPr>
+        <w:pStyle w:val="BodyText"/>
+      </w:pPr>
+      <w:r>
+        <w:rPr>
+          <w:noProof/>
+          <w:lang w:val="en-GB" w:eastAsia="en-GB"/>
+        </w:rPr>
+        <w:lastRenderedPageBreak/>
+        <w:drawing>
+          <wp:inline distT="0" distB="0" distL="0" distR="0" wp14:anchorId="078F1F63" wp14:editId="18B3D690">
+            <wp:extent cx="5943600" cy="4727863"/>
+            <wp:effectExtent l="0" t="0" r="0" b="0"/>
+            <wp:docPr id="2" name="Picture"/>
+            <wp:cNvGraphicFramePr/>
+            <a:graphic xmlns:a="http://schemas.openxmlformats.org/drawingml/2006/main">
+              <a:graphicData uri="http://schemas.openxmlformats.org/drawingml/2006/picture">
+                <pic:pic xmlns:pic="http://schemas.openxmlformats.org/drawingml/2006/picture">
+                  <pic:nvPicPr>
+                    <pic:cNvPr id="0" name="Picture" descr="figs/fig2.png"/>
+                    <pic:cNvPicPr>
+                      <a:picLocks noChangeAspect="1" noChangeArrowheads="1"/>
+                    </pic:cNvPicPr>
+                  </pic:nvPicPr>
+                  <pic:blipFill>
+                    <a:blip r:embed="rId11"/>
+                    <a:stretch>
+                      <a:fillRect/>
+                    </a:stretch>
+                  </pic:blipFill>
+                  <pic:spPr bwMode="auto">
+                    <a:xfrm>
+                      <a:off x="0" y="0"/>
+                      <a:ext cx="5943600" cy="4727863"/>
+                    </a:xfrm>
+                    <a:prstGeom prst="rect">
+                      <a:avLst/>
+                    </a:prstGeom>
+                    <a:noFill/>
+                    <a:ln w="9525">
+                      <a:noFill/>
+                      <a:headEnd/>
+                      <a:tailEnd/>
+                    </a:ln>
+                  </pic:spPr>
+                </pic:pic>
+              </a:graphicData>
+            </a:graphic>
+          </wp:inline>
+        </w:drawing>
+      </w:r>
+    </w:p>
+    <w:p>
+      <w:pPr>
+        <w:pStyle w:val="BodyText"/>
+      </w:pPr>
+      <w:r>
+        <w:rPr>
+          <w:b/>
+        </w:rPr>
+        <w:t>Fig. 2</w:t>
+      </w:r>
+      <w:r>
+        <w:t xml:space="preserve"> Simplified illustration showing the sampling windows used by </w:t>
+      </w:r>
+      <w:proofErr w:type="spellStart"/>
+      <w:proofErr w:type="gramStart"/>
+      <w:r>
+        <w:rPr>
+          <w:rStyle w:val="VerbatimChar"/>
+        </w:rPr>
+        <w:t>auto.rate</w:t>
+      </w:r>
+      <w:proofErr w:type="spellEnd"/>
+      <w:proofErr w:type="gramEnd"/>
+      <w:r>
+        <w:rPr>
+          <w:rStyle w:val="VerbatimChar"/>
+        </w:rPr>
+        <w:t>()</w:t>
+      </w:r>
+      <w:r>
+        <w:t xml:space="preserve"> during </w:t>
+      </w:r>
+      <w:r>
+        <w:rPr>
+          <w:b/>
+        </w:rPr>
+        <w:t>(</w:t>
+      </w:r>
+      <w:proofErr w:type="spellStart"/>
+      <w:r>
+        <w:rPr>
+          <w:b/>
+        </w:rPr>
+        <w:t>a</w:t>
+      </w:r>
+      <w:proofErr w:type="spellEnd"/>
+      <w:r>
+        <w:rPr>
+          <w:b/>
+        </w:rPr>
+        <w:t>)</w:t>
+      </w:r>
+      <w:r>
+        <w:t xml:space="preserve"> interval regression analysis, where sample windows do not overlap and </w:t>
+      </w:r>
+      <w:r>
+        <w:rPr>
+          <w:b/>
+        </w:rPr>
+        <w:t>(b)</w:t>
+      </w:r>
+      <w:r>
+        <w:t xml:space="preserve"> rolling regression analysis, where sample windows overlap and move forward by one sample unit at a time.</w:t>
+      </w:r>
+    </w:p>
+    <w:p>
+      <w:pPr>
+        <w:rPr>
+          <w:rFonts w:ascii="Times New Roman" w:hAnsi="Times New Roman" w:cs="Times New Roman"/>
+        </w:rPr>
+      </w:pPr>
+      <w:r>
+        <w:br w:type="page"/>
+      </w:r>
+    </w:p>
+    <w:p>
+      <w:pPr>
+        <w:pStyle w:val="BodyText"/>
+      </w:pPr>
+      <w:r>
+        <w:rPr>
+          <w:noProof/>
+          <w:lang w:val="en-GB" w:eastAsia="en-GB"/>
+        </w:rPr>
+        <w:lastRenderedPageBreak/>
+        <w:drawing>
+          <wp:inline distT="0" distB="0" distL="0" distR="0" wp14:anchorId="463B0242" wp14:editId="60D27228">
+            <wp:extent cx="5943600" cy="1912150"/>
+            <wp:effectExtent l="0" t="0" r="0" b="0"/>
+            <wp:docPr id="3" name="Picture"/>
+            <wp:cNvGraphicFramePr/>
+            <a:graphic xmlns:a="http://schemas.openxmlformats.org/drawingml/2006/main">
+              <a:graphicData uri="http://schemas.openxmlformats.org/drawingml/2006/picture">
+                <pic:pic xmlns:pic="http://schemas.openxmlformats.org/drawingml/2006/picture">
+                  <pic:nvPicPr>
+                    <pic:cNvPr id="0" name="Picture" descr="figs/fig3.png"/>
+                    <pic:cNvPicPr>
+                      <a:picLocks noChangeAspect="1" noChangeArrowheads="1"/>
+                    </pic:cNvPicPr>
+                  </pic:nvPicPr>
+                  <pic:blipFill>
+                    <a:blip r:embed="rId12"/>
+                    <a:stretch>
+                      <a:fillRect/>
+                    </a:stretch>
+                  </pic:blipFill>
+                  <pic:spPr bwMode="auto">
+                    <a:xfrm>
+                      <a:off x="0" y="0"/>
+                      <a:ext cx="5943600" cy="1912150"/>
+                    </a:xfrm>
+                    <a:prstGeom prst="rect">
+                      <a:avLst/>
+                    </a:prstGeom>
+                    <a:noFill/>
+                    <a:ln w="9525">
+                      <a:noFill/>
+                      <a:headEnd/>
+                      <a:tailEnd/>
+                    </a:ln>
+                  </pic:spPr>
+                </pic:pic>
+              </a:graphicData>
+            </a:graphic>
+          </wp:inline>
+        </w:drawing>
+      </w:r>
+    </w:p>
+    <w:p>
+      <w:pPr>
+        <w:pStyle w:val="BodyText"/>
+      </w:pPr>
+      <w:r>
+        <w:rPr>
+          <w:b/>
+        </w:rPr>
+        <w:t>Fig. 3</w:t>
+      </w:r>
+      <w:r>
+        <w:t xml:space="preserve"> Selected output plots from the function </w:t>
+      </w:r>
+      <w:proofErr w:type="spellStart"/>
+      <w:proofErr w:type="gramStart"/>
+      <w:r>
+        <w:rPr>
+          <w:rStyle w:val="VerbatimChar"/>
+        </w:rPr>
+        <w:t>calc.rate</w:t>
+      </w:r>
+      <w:proofErr w:type="spellEnd"/>
+      <w:proofErr w:type="gramEnd"/>
+      <w:r>
+        <w:rPr>
+          <w:rStyle w:val="VerbatimChar"/>
+        </w:rPr>
+        <w:t>()</w:t>
+      </w:r>
+      <w:r>
+        <w:t xml:space="preserve"> for the analysis of the data frame </w:t>
+      </w:r>
+      <w:r>
+        <w:rPr>
+          <w:rStyle w:val="VerbatimChar"/>
+        </w:rPr>
+        <w:t>urchin2013</w:t>
+      </w:r>
+      <w:r>
+        <w:t>.</w:t>
+      </w:r>
+    </w:p>
+    <w:p>
+      <w:pPr>
+        <w:rPr>
+          <w:rFonts w:ascii="Helvetica Neue" w:eastAsiaTheme="majorEastAsia" w:hAnsi="Helvetica Neue" w:cstheme="majorBidi"/>
+          <w:b/>
+          <w:bCs/>
+          <w:color w:val="000000" w:themeColor="text1"/>
+          <w:sz w:val="32"/>
+          <w:szCs w:val="32"/>
+        </w:rPr>
+      </w:pPr>
+      <w:bookmarkStart w:id="11" w:name="supplementary-material"/>
+      <w:bookmarkEnd w:id="11"/>
+      <w:r>
+        <w:br w:type="page"/>
+      </w:r>
+    </w:p>
+    <w:p>
+      <w:pPr>
+        <w:pStyle w:val="Heading1"/>
+      </w:pPr>
+      <w:bookmarkStart w:id="12" w:name="_GoBack"/>
+      <w:bookmarkEnd w:id="12"/>
+      <w:r>
+        <w:lastRenderedPageBreak/>
+        <w:t>Supplementary Material</w:t>
       </w:r>
     </w:p>
     <w:sectPr>
@@ -2911,6 +5620,185 @@
       <w:rPr>
         <w:rFonts w:ascii="Symbol" w:hAnsi="Symbol" w:hint="default"/>
       </w:rPr>
+    </w:lvl>
+  </w:abstractNum>
+  <w:abstractNum w:abstractNumId="17">
+    <w:nsid w:val="42BF5361"/>
+    <w:multiLevelType w:val="hybridMultilevel"/>
+    <w:tmpl w:val="BB40FB86"/>
+    <w:lvl w:ilvl="0" w:tplc="FAF8B358">
+      <w:start w:val="1"/>
+      <w:numFmt w:val="decimal"/>
+      <w:pStyle w:val="Heading1"/>
+      <w:lvlText w:val="%1."/>
+      <w:lvlJc w:val="left"/>
+      <w:pPr>
+        <w:ind w:left="720" w:hanging="360"/>
+      </w:pPr>
+    </w:lvl>
+    <w:lvl w:ilvl="1" w:tplc="08090019" w:tentative="1">
+      <w:start w:val="1"/>
+      <w:numFmt w:val="lowerLetter"/>
+      <w:lvlText w:val="%2."/>
+      <w:lvlJc w:val="left"/>
+      <w:pPr>
+        <w:ind w:left="1440" w:hanging="360"/>
+      </w:pPr>
+    </w:lvl>
+    <w:lvl w:ilvl="2" w:tplc="0809001B" w:tentative="1">
+      <w:start w:val="1"/>
+      <w:numFmt w:val="lowerRoman"/>
+      <w:lvlText w:val="%3."/>
+      <w:lvlJc w:val="right"/>
+      <w:pPr>
+        <w:ind w:left="2160" w:hanging="180"/>
+      </w:pPr>
+    </w:lvl>
+    <w:lvl w:ilvl="3" w:tplc="0809000F" w:tentative="1">
+      <w:start w:val="1"/>
+      <w:numFmt w:val="decimal"/>
+      <w:lvlText w:val="%4."/>
+      <w:lvlJc w:val="left"/>
+      <w:pPr>
+        <w:ind w:left="2880" w:hanging="360"/>
+      </w:pPr>
+    </w:lvl>
+    <w:lvl w:ilvl="4" w:tplc="08090019" w:tentative="1">
+      <w:start w:val="1"/>
+      <w:numFmt w:val="lowerLetter"/>
+      <w:lvlText w:val="%5."/>
+      <w:lvlJc w:val="left"/>
+      <w:pPr>
+        <w:ind w:left="3600" w:hanging="360"/>
+      </w:pPr>
+    </w:lvl>
+    <w:lvl w:ilvl="5" w:tplc="0809001B" w:tentative="1">
+      <w:start w:val="1"/>
+      <w:numFmt w:val="lowerRoman"/>
+      <w:lvlText w:val="%6."/>
+      <w:lvlJc w:val="right"/>
+      <w:pPr>
+        <w:ind w:left="4320" w:hanging="180"/>
+      </w:pPr>
+    </w:lvl>
+    <w:lvl w:ilvl="6" w:tplc="0809000F" w:tentative="1">
+      <w:start w:val="1"/>
+      <w:numFmt w:val="decimal"/>
+      <w:lvlText w:val="%7."/>
+      <w:lvlJc w:val="left"/>
+      <w:pPr>
+        <w:ind w:left="5040" w:hanging="360"/>
+      </w:pPr>
+    </w:lvl>
+    <w:lvl w:ilvl="7" w:tplc="08090019" w:tentative="1">
+      <w:start w:val="1"/>
+      <w:numFmt w:val="lowerLetter"/>
+      <w:lvlText w:val="%8."/>
+      <w:lvlJc w:val="left"/>
+      <w:pPr>
+        <w:ind w:left="5760" w:hanging="360"/>
+      </w:pPr>
+    </w:lvl>
+    <w:lvl w:ilvl="8" w:tplc="0809001B" w:tentative="1">
+      <w:start w:val="1"/>
+      <w:numFmt w:val="lowerRoman"/>
+      <w:lvlText w:val="%9."/>
+      <w:lvlJc w:val="right"/>
+      <w:pPr>
+        <w:ind w:left="6480" w:hanging="180"/>
+      </w:pPr>
+    </w:lvl>
+  </w:abstractNum>
+  <w:abstractNum w:abstractNumId="18">
+    <w:nsid w:val="4E7447A6"/>
+    <w:multiLevelType w:val="multilevel"/>
+    <w:tmpl w:val="042EB5B4"/>
+    <w:lvl w:ilvl="0">
+      <w:numFmt w:val="bullet"/>
+      <w:lvlText w:val=" "/>
+      <w:lvlJc w:val="left"/>
+      <w:pPr>
+        <w:tabs>
+          <w:tab w:val="num" w:pos="0"/>
+        </w:tabs>
+        <w:ind w:left="480" w:hanging="480"/>
+      </w:pPr>
+    </w:lvl>
+    <w:lvl w:ilvl="1">
+      <w:numFmt w:val="bullet"/>
+      <w:lvlText w:val=" "/>
+      <w:lvlJc w:val="left"/>
+      <w:pPr>
+        <w:tabs>
+          <w:tab w:val="num" w:pos="720"/>
+        </w:tabs>
+        <w:ind w:left="1200" w:hanging="480"/>
+      </w:pPr>
+    </w:lvl>
+    <w:lvl w:ilvl="2">
+      <w:numFmt w:val="bullet"/>
+      <w:lvlText w:val=" "/>
+      <w:lvlJc w:val="left"/>
+      <w:pPr>
+        <w:tabs>
+          <w:tab w:val="num" w:pos="1440"/>
+        </w:tabs>
+        <w:ind w:left="1920" w:hanging="480"/>
+      </w:pPr>
+    </w:lvl>
+    <w:lvl w:ilvl="3">
+      <w:numFmt w:val="bullet"/>
+      <w:lvlText w:val=" "/>
+      <w:lvlJc w:val="left"/>
+      <w:pPr>
+        <w:tabs>
+          <w:tab w:val="num" w:pos="2160"/>
+        </w:tabs>
+        <w:ind w:left="2640" w:hanging="480"/>
+      </w:pPr>
+    </w:lvl>
+    <w:lvl w:ilvl="4">
+      <w:numFmt w:val="bullet"/>
+      <w:lvlText w:val=" "/>
+      <w:lvlJc w:val="left"/>
+      <w:pPr>
+        <w:tabs>
+          <w:tab w:val="num" w:pos="2880"/>
+        </w:tabs>
+        <w:ind w:left="3360" w:hanging="480"/>
+      </w:pPr>
+    </w:lvl>
+    <w:lvl w:ilvl="5">
+      <w:numFmt w:val="bullet"/>
+      <w:lvlText w:val=" "/>
+      <w:lvlJc w:val="left"/>
+      <w:pPr>
+        <w:tabs>
+          <w:tab w:val="num" w:pos="3600"/>
+        </w:tabs>
+        <w:ind w:left="4080" w:hanging="480"/>
+      </w:pPr>
+    </w:lvl>
+    <w:lvl w:ilvl="6">
+      <w:numFmt w:val="bullet"/>
+      <w:lvlText w:val=" "/>
+      <w:lvlJc w:val="left"/>
+      <w:pPr>
+        <w:tabs>
+          <w:tab w:val="num" w:pos="4320"/>
+        </w:tabs>
+        <w:ind w:left="4800" w:hanging="480"/>
+      </w:pPr>
+    </w:lvl>
+    <w:lvl w:ilvl="7">
+      <w:numFmt w:val="decimal"/>
+      <w:lvlText w:val=""/>
+      <w:lvlJc w:val="left"/>
+    </w:lvl>
+    <w:lvl w:ilvl="8">
+      <w:numFmt w:val="decimal"/>
+      <w:lvlText w:val=""/>
+      <w:lvlJc w:val="left"/>
     </w:lvl>
   </w:abstractNum>
   <w:num w:numId="1">
@@ -2963,6 +5851,12 @@
   </w:num>
   <w:num w:numId="17">
     <w:abstractNumId w:val="4"/>
+  </w:num>
+  <w:num w:numId="18">
+    <w:abstractNumId w:val="18"/>
+  </w:num>
+  <w:num w:numId="19">
+    <w:abstractNumId w:val="17"/>
   </w:num>
 </w:numbering>
 </file>
@@ -3327,11 +6221,15 @@
     <w:next w:val="BodyText"/>
     <w:uiPriority w:val="9"/>
     <w:qFormat/>
-    <w:rsid w:val="00D650B4"/>
+    <w:rsid w:val="0004327B"/>
     <w:pPr>
       <w:keepNext/>
       <w:keepLines/>
+      <w:numPr>
+        <w:numId w:val="19"/>
+      </w:numPr>
       <w:spacing w:before="480" w:after="120"/>
+      <w:ind w:left="357" w:hanging="357"/>
       <w:outlineLvl w:val="0"/>
     </w:pPr>
     <w:rPr>
@@ -3369,6 +6267,7 @@
     <w:uiPriority w:val="9"/>
     <w:unhideWhenUsed/>
     <w:qFormat/>
+    <w:rsid w:val="0022773A"/>
     <w:pPr>
       <w:keepNext/>
       <w:keepLines/>
@@ -3379,7 +6278,7 @@
       <w:rFonts w:asciiTheme="majorHAnsi" w:eastAsiaTheme="majorEastAsia" w:hAnsiTheme="majorHAnsi" w:cstheme="majorBidi"/>
       <w:b/>
       <w:bCs/>
-      <w:color w:val="4F81BD" w:themeColor="accent1"/>
+      <w:color w:val="000000" w:themeColor="text1"/>
       <w:sz w:val="28"/>
       <w:szCs w:val="28"/>
     </w:rPr>
@@ -3445,6 +6344,7 @@
   <w:style w:type="character" w:default="1" w:styleId="DefaultParagraphFont">
     <w:name w:val="Default Paragraph Font"/>
     <w:uiPriority w:val="1"/>
+    <w:semiHidden/>
     <w:unhideWhenUsed/>
   </w:style>
   <w:style w:type="table" w:default="1" w:styleId="TableNormal">

</xml_diff>